<commit_message>
Actualización entrega EIE 2
</commit_message>
<xml_diff>
--- a/2EIE/Practica2/Practica2.docx
+++ b/2EIE/Practica2/Practica2.docx
@@ -4145,7 +4145,7 @@
           <w:r>
             <w:fldChar w:fldCharType="separate"/>
           </w:r>
-          <w:hyperlink w:anchor="_Toc184841550" w:history="1">
+          <w:hyperlink w:anchor="_Toc184918900" w:history="1">
             <w:r>
               <w:rPr>
                 <w:rStyle w:val="Hipervnculo"/>
@@ -4180,7 +4180,7 @@
                 <w:noProof/>
                 <w:webHidden/>
               </w:rPr>
-              <w:instrText xml:space="preserve"> PAGEREF _Toc184841550 \h </w:instrText>
+              <w:instrText xml:space="preserve"> PAGEREF _Toc184918900 \h </w:instrText>
             </w:r>
             <w:r>
               <w:rPr>
@@ -4223,7 +4223,7 @@
               <w:lang w:eastAsia="es-ES"/>
             </w:rPr>
           </w:pPr>
-          <w:hyperlink w:anchor="_Toc184841551" w:history="1">
+          <w:hyperlink w:anchor="_Toc184918901" w:history="1">
             <w:r>
               <w:rPr>
                 <w:rStyle w:val="Hipervnculo"/>
@@ -4258,7 +4258,7 @@
                 <w:noProof/>
                 <w:webHidden/>
               </w:rPr>
-              <w:instrText xml:space="preserve"> PAGEREF _Toc184841551 \h </w:instrText>
+              <w:instrText xml:space="preserve"> PAGEREF _Toc184918901 \h </w:instrText>
             </w:r>
             <w:r>
               <w:rPr>
@@ -4301,7 +4301,7 @@
               <w:lang w:eastAsia="es-ES"/>
             </w:rPr>
           </w:pPr>
-          <w:hyperlink w:anchor="_Toc184841552" w:history="1">
+          <w:hyperlink w:anchor="_Toc184918902" w:history="1">
             <w:r>
               <w:rPr>
                 <w:rStyle w:val="Hipervnculo"/>
@@ -4328,7 +4328,7 @@
                 <w:noProof/>
                 <w:webHidden/>
               </w:rPr>
-              <w:instrText xml:space="preserve"> PAGEREF _Toc184841552 \h </w:instrText>
+              <w:instrText xml:space="preserve"> PAGEREF _Toc184918902 \h </w:instrText>
             </w:r>
             <w:r>
               <w:rPr>
@@ -4371,7 +4371,7 @@
               <w:lang w:eastAsia="es-ES"/>
             </w:rPr>
           </w:pPr>
-          <w:hyperlink w:anchor="_Toc184841553" w:history="1">
+          <w:hyperlink w:anchor="_Toc184918903" w:history="1">
             <w:r>
               <w:rPr>
                 <w:rStyle w:val="Hipervnculo"/>
@@ -4398,7 +4398,7 @@
                 <w:noProof/>
                 <w:webHidden/>
               </w:rPr>
-              <w:instrText xml:space="preserve"> PAGEREF _Toc184841553 \h </w:instrText>
+              <w:instrText xml:space="preserve"> PAGEREF _Toc184918903 \h </w:instrText>
             </w:r>
             <w:r>
               <w:rPr>
@@ -4441,7 +4441,7 @@
               <w:lang w:eastAsia="es-ES"/>
             </w:rPr>
           </w:pPr>
-          <w:hyperlink w:anchor="_Toc184841554" w:history="1">
+          <w:hyperlink w:anchor="_Toc184918904" w:history="1">
             <w:r>
               <w:rPr>
                 <w:rStyle w:val="Hipervnculo"/>
@@ -4468,7 +4468,7 @@
                 <w:noProof/>
                 <w:webHidden/>
               </w:rPr>
-              <w:instrText xml:space="preserve"> PAGEREF _Toc184841554 \h </w:instrText>
+              <w:instrText xml:space="preserve"> PAGEREF _Toc184918904 \h </w:instrText>
             </w:r>
             <w:r>
               <w:rPr>
@@ -4511,7 +4511,7 @@
               <w:lang w:eastAsia="es-ES"/>
             </w:rPr>
           </w:pPr>
-          <w:hyperlink w:anchor="_Toc184841555" w:history="1">
+          <w:hyperlink w:anchor="_Toc184918905" w:history="1">
             <w:r>
               <w:rPr>
                 <w:rStyle w:val="Hipervnculo"/>
@@ -4546,7 +4546,7 @@
                 <w:noProof/>
                 <w:webHidden/>
               </w:rPr>
-              <w:instrText xml:space="preserve"> PAGEREF _Toc184841555 \h </w:instrText>
+              <w:instrText xml:space="preserve"> PAGEREF _Toc184918905 \h </w:instrText>
             </w:r>
             <w:r>
               <w:rPr>
@@ -4589,7 +4589,7 @@
               <w:lang w:eastAsia="es-ES"/>
             </w:rPr>
           </w:pPr>
-          <w:hyperlink w:anchor="_Toc184841556" w:history="1">
+          <w:hyperlink w:anchor="_Toc184918906" w:history="1">
             <w:r>
               <w:rPr>
                 <w:rStyle w:val="Hipervnculo"/>
@@ -4616,7 +4616,7 @@
                 <w:noProof/>
                 <w:webHidden/>
               </w:rPr>
-              <w:instrText xml:space="preserve"> PAGEREF _Toc184841556 \h </w:instrText>
+              <w:instrText xml:space="preserve"> PAGEREF _Toc184918906 \h </w:instrText>
             </w:r>
             <w:r>
               <w:rPr>
@@ -4659,7 +4659,7 @@
               <w:lang w:eastAsia="es-ES"/>
             </w:rPr>
           </w:pPr>
-          <w:hyperlink w:anchor="_Toc184841557" w:history="1">
+          <w:hyperlink w:anchor="_Toc184918907" w:history="1">
             <w:r>
               <w:rPr>
                 <w:rStyle w:val="Hipervnculo"/>
@@ -4686,7 +4686,7 @@
                 <w:noProof/>
                 <w:webHidden/>
               </w:rPr>
-              <w:instrText xml:space="preserve"> PAGEREF _Toc184841557 \h </w:instrText>
+              <w:instrText xml:space="preserve"> PAGEREF _Toc184918907 \h </w:instrText>
             </w:r>
             <w:r>
               <w:rPr>
@@ -4729,7 +4729,7 @@
               <w:lang w:eastAsia="es-ES"/>
             </w:rPr>
           </w:pPr>
-          <w:hyperlink w:anchor="_Toc184841558" w:history="1">
+          <w:hyperlink w:anchor="_Toc184918908" w:history="1">
             <w:r>
               <w:rPr>
                 <w:rStyle w:val="Hipervnculo"/>
@@ -4756,7 +4756,7 @@
                 <w:noProof/>
                 <w:webHidden/>
               </w:rPr>
-              <w:instrText xml:space="preserve"> PAGEREF _Toc184841558 \h </w:instrText>
+              <w:instrText xml:space="preserve"> PAGEREF _Toc184918908 \h </w:instrText>
             </w:r>
             <w:r>
               <w:rPr>
@@ -4799,7 +4799,7 @@
               <w:lang w:eastAsia="es-ES"/>
             </w:rPr>
           </w:pPr>
-          <w:hyperlink w:anchor="_Toc184841559" w:history="1">
+          <w:hyperlink w:anchor="_Toc184918909" w:history="1">
             <w:r>
               <w:rPr>
                 <w:rStyle w:val="Hipervnculo"/>
@@ -4834,7 +4834,7 @@
                 <w:noProof/>
                 <w:webHidden/>
               </w:rPr>
-              <w:instrText xml:space="preserve"> PAGEREF _Toc184841559 \h </w:instrText>
+              <w:instrText xml:space="preserve"> PAGEREF _Toc184918909 \h </w:instrText>
             </w:r>
             <w:r>
               <w:rPr>
@@ -4877,7 +4877,7 @@
               <w:lang w:eastAsia="es-ES"/>
             </w:rPr>
           </w:pPr>
-          <w:hyperlink w:anchor="_Toc184841560" w:history="1">
+          <w:hyperlink w:anchor="_Toc184918910" w:history="1">
             <w:r>
               <w:rPr>
                 <w:rStyle w:val="Hipervnculo"/>
@@ -4904,7 +4904,7 @@
                 <w:noProof/>
                 <w:webHidden/>
               </w:rPr>
-              <w:instrText xml:space="preserve"> PAGEREF _Toc184841560 \h </w:instrText>
+              <w:instrText xml:space="preserve"> PAGEREF _Toc184918910 \h </w:instrText>
             </w:r>
             <w:r>
               <w:rPr>
@@ -4947,7 +4947,7 @@
               <w:lang w:eastAsia="es-ES"/>
             </w:rPr>
           </w:pPr>
-          <w:hyperlink w:anchor="_Toc184841561" w:history="1">
+          <w:hyperlink w:anchor="_Toc184918911" w:history="1">
             <w:r>
               <w:rPr>
                 <w:rStyle w:val="Hipervnculo"/>
@@ -4974,7 +4974,7 @@
                 <w:noProof/>
                 <w:webHidden/>
               </w:rPr>
-              <w:instrText xml:space="preserve"> PAGEREF _Toc184841561 \h </w:instrText>
+              <w:instrText xml:space="preserve"> PAGEREF _Toc184918911 \h </w:instrText>
             </w:r>
             <w:r>
               <w:rPr>
@@ -5017,7 +5017,7 @@
               <w:lang w:eastAsia="es-ES"/>
             </w:rPr>
           </w:pPr>
-          <w:hyperlink w:anchor="_Toc184841562" w:history="1">
+          <w:hyperlink w:anchor="_Toc184918912" w:history="1">
             <w:r>
               <w:rPr>
                 <w:rStyle w:val="Hipervnculo"/>
@@ -5044,7 +5044,7 @@
                 <w:noProof/>
                 <w:webHidden/>
               </w:rPr>
-              <w:instrText xml:space="preserve"> PAGEREF _Toc184841562 \h </w:instrText>
+              <w:instrText xml:space="preserve"> PAGEREF _Toc184918912 \h </w:instrText>
             </w:r>
             <w:r>
               <w:rPr>
@@ -5087,7 +5087,7 @@
               <w:lang w:eastAsia="es-ES"/>
             </w:rPr>
           </w:pPr>
-          <w:hyperlink w:anchor="_Toc184841563" w:history="1">
+          <w:hyperlink w:anchor="_Toc184918913" w:history="1">
             <w:r>
               <w:rPr>
                 <w:rStyle w:val="Hipervnculo"/>
@@ -5114,7 +5114,7 @@
                 <w:noProof/>
                 <w:webHidden/>
               </w:rPr>
-              <w:instrText xml:space="preserve"> PAGEREF _Toc184841563 \h </w:instrText>
+              <w:instrText xml:space="preserve"> PAGEREF _Toc184918913 \h </w:instrText>
             </w:r>
             <w:r>
               <w:rPr>
@@ -5157,7 +5157,7 @@
               <w:lang w:eastAsia="es-ES"/>
             </w:rPr>
           </w:pPr>
-          <w:hyperlink w:anchor="_Toc184841564" w:history="1">
+          <w:hyperlink w:anchor="_Toc184918914" w:history="1">
             <w:r>
               <w:rPr>
                 <w:rStyle w:val="Hipervnculo"/>
@@ -5184,7 +5184,7 @@
                 <w:noProof/>
                 <w:webHidden/>
               </w:rPr>
-              <w:instrText xml:space="preserve"> PAGEREF _Toc184841564 \h </w:instrText>
+              <w:instrText xml:space="preserve"> PAGEREF _Toc184918914 \h </w:instrText>
             </w:r>
             <w:r>
               <w:rPr>
@@ -5227,7 +5227,7 @@
               <w:lang w:eastAsia="es-ES"/>
             </w:rPr>
           </w:pPr>
-          <w:hyperlink w:anchor="_Toc184841565" w:history="1">
+          <w:hyperlink w:anchor="_Toc184918915" w:history="1">
             <w:r>
               <w:rPr>
                 <w:rStyle w:val="Hipervnculo"/>
@@ -5254,7 +5254,7 @@
                 <w:noProof/>
                 <w:webHidden/>
               </w:rPr>
-              <w:instrText xml:space="preserve"> PAGEREF _Toc184841565 \h </w:instrText>
+              <w:instrText xml:space="preserve"> PAGEREF _Toc184918915 \h </w:instrText>
             </w:r>
             <w:r>
               <w:rPr>
@@ -5297,7 +5297,7 @@
               <w:lang w:eastAsia="es-ES"/>
             </w:rPr>
           </w:pPr>
-          <w:hyperlink w:anchor="_Toc184841566" w:history="1">
+          <w:hyperlink w:anchor="_Toc184918916" w:history="1">
             <w:r>
               <w:rPr>
                 <w:rStyle w:val="Hipervnculo"/>
@@ -5324,7 +5324,7 @@
                 <w:noProof/>
                 <w:webHidden/>
               </w:rPr>
-              <w:instrText xml:space="preserve"> PAGEREF _Toc184841566 \h </w:instrText>
+              <w:instrText xml:space="preserve"> PAGEREF _Toc184918916 \h </w:instrText>
             </w:r>
             <w:r>
               <w:rPr>
@@ -5367,7 +5367,7 @@
               <w:lang w:eastAsia="es-ES"/>
             </w:rPr>
           </w:pPr>
-          <w:hyperlink w:anchor="_Toc184841567" w:history="1">
+          <w:hyperlink w:anchor="_Toc184918917" w:history="1">
             <w:r>
               <w:rPr>
                 <w:rStyle w:val="Hipervnculo"/>
@@ -5394,7 +5394,7 @@
                 <w:noProof/>
                 <w:webHidden/>
               </w:rPr>
-              <w:instrText xml:space="preserve"> PAGEREF _Toc184841567 \h </w:instrText>
+              <w:instrText xml:space="preserve"> PAGEREF _Toc184918917 \h </w:instrText>
             </w:r>
             <w:r>
               <w:rPr>
@@ -5437,7 +5437,7 @@
               <w:lang w:eastAsia="es-ES"/>
             </w:rPr>
           </w:pPr>
-          <w:hyperlink w:anchor="_Toc184841568" w:history="1">
+          <w:hyperlink w:anchor="_Toc184918918" w:history="1">
             <w:r>
               <w:rPr>
                 <w:rStyle w:val="Hipervnculo"/>
@@ -5464,7 +5464,7 @@
                 <w:noProof/>
                 <w:webHidden/>
               </w:rPr>
-              <w:instrText xml:space="preserve"> PAGEREF _Toc184841568 \h </w:instrText>
+              <w:instrText xml:space="preserve"> PAGEREF _Toc184918918 \h </w:instrText>
             </w:r>
             <w:r>
               <w:rPr>
@@ -5507,7 +5507,7 @@
               <w:lang w:eastAsia="es-ES"/>
             </w:rPr>
           </w:pPr>
-          <w:hyperlink w:anchor="_Toc184841569" w:history="1">
+          <w:hyperlink w:anchor="_Toc184918919" w:history="1">
             <w:r>
               <w:rPr>
                 <w:rStyle w:val="Hipervnculo"/>
@@ -5542,7 +5542,7 @@
                 <w:noProof/>
                 <w:webHidden/>
               </w:rPr>
-              <w:instrText xml:space="preserve"> PAGEREF _Toc184841569 \h </w:instrText>
+              <w:instrText xml:space="preserve"> PAGEREF _Toc184918919 \h </w:instrText>
             </w:r>
             <w:r>
               <w:rPr>
@@ -5585,7 +5585,7 @@
               <w:lang w:eastAsia="es-ES"/>
             </w:rPr>
           </w:pPr>
-          <w:hyperlink w:anchor="_Toc184841570" w:history="1">
+          <w:hyperlink w:anchor="_Toc184918920" w:history="1">
             <w:r>
               <w:rPr>
                 <w:rStyle w:val="Hipervnculo"/>
@@ -5612,7 +5612,7 @@
                 <w:noProof/>
                 <w:webHidden/>
               </w:rPr>
-              <w:instrText xml:space="preserve"> PAGEREF _Toc184841570 \h </w:instrText>
+              <w:instrText xml:space="preserve"> PAGEREF _Toc184918920 \h </w:instrText>
             </w:r>
             <w:r>
               <w:rPr>
@@ -5655,7 +5655,7 @@
               <w:lang w:eastAsia="es-ES"/>
             </w:rPr>
           </w:pPr>
-          <w:hyperlink w:anchor="_Toc184841571" w:history="1">
+          <w:hyperlink w:anchor="_Toc184918921" w:history="1">
             <w:r>
               <w:rPr>
                 <w:rStyle w:val="Hipervnculo"/>
@@ -5690,7 +5690,7 @@
                 <w:noProof/>
                 <w:webHidden/>
               </w:rPr>
-              <w:instrText xml:space="preserve"> PAGEREF _Toc184841571 \h </w:instrText>
+              <w:instrText xml:space="preserve"> PAGEREF _Toc184918921 \h </w:instrText>
             </w:r>
             <w:r>
               <w:rPr>
@@ -5733,7 +5733,7 @@
               <w:lang w:eastAsia="es-ES"/>
             </w:rPr>
           </w:pPr>
-          <w:hyperlink w:anchor="_Toc184841572" w:history="1">
+          <w:hyperlink w:anchor="_Toc184918922" w:history="1">
             <w:r>
               <w:rPr>
                 <w:rStyle w:val="Hipervnculo"/>
@@ -5768,7 +5768,7 @@
                 <w:noProof/>
                 <w:webHidden/>
               </w:rPr>
-              <w:instrText xml:space="preserve"> PAGEREF _Toc184841572 \h </w:instrText>
+              <w:instrText xml:space="preserve"> PAGEREF _Toc184918922 \h </w:instrText>
             </w:r>
             <w:r>
               <w:rPr>
@@ -5811,7 +5811,7 @@
               <w:lang w:eastAsia="es-ES"/>
             </w:rPr>
           </w:pPr>
-          <w:hyperlink w:anchor="_Toc184841573" w:history="1">
+          <w:hyperlink w:anchor="_Toc184918923" w:history="1">
             <w:r>
               <w:rPr>
                 <w:rStyle w:val="Hipervnculo"/>
@@ -5838,7 +5838,7 @@
                 <w:noProof/>
                 <w:webHidden/>
               </w:rPr>
-              <w:instrText xml:space="preserve"> PAGEREF _Toc184841573 \h </w:instrText>
+              <w:instrText xml:space="preserve"> PAGEREF _Toc184918923 \h </w:instrText>
             </w:r>
             <w:r>
               <w:rPr>
@@ -5881,7 +5881,7 @@
               <w:lang w:eastAsia="es-ES"/>
             </w:rPr>
           </w:pPr>
-          <w:hyperlink w:anchor="_Toc184841574" w:history="1">
+          <w:hyperlink w:anchor="_Toc184918924" w:history="1">
             <w:r>
               <w:rPr>
                 <w:rStyle w:val="Hipervnculo"/>
@@ -5916,7 +5916,7 @@
                 <w:noProof/>
                 <w:webHidden/>
               </w:rPr>
-              <w:instrText xml:space="preserve"> PAGEREF _Toc184841574 \h </w:instrText>
+              <w:instrText xml:space="preserve"> PAGEREF _Toc184918924 \h </w:instrText>
             </w:r>
             <w:r>
               <w:rPr>
@@ -5959,7 +5959,7 @@
               <w:lang w:eastAsia="es-ES"/>
             </w:rPr>
           </w:pPr>
-          <w:hyperlink w:anchor="_Toc184841575" w:history="1">
+          <w:hyperlink w:anchor="_Toc184918925" w:history="1">
             <w:r>
               <w:rPr>
                 <w:rStyle w:val="Hipervnculo"/>
@@ -5986,7 +5986,7 @@
                 <w:noProof/>
                 <w:webHidden/>
               </w:rPr>
-              <w:instrText xml:space="preserve"> PAGEREF _Toc184841575 \h </w:instrText>
+              <w:instrText xml:space="preserve"> PAGEREF _Toc184918925 \h </w:instrText>
             </w:r>
             <w:r>
               <w:rPr>
@@ -6029,7 +6029,7 @@
               <w:lang w:eastAsia="es-ES"/>
             </w:rPr>
           </w:pPr>
-          <w:hyperlink w:anchor="_Toc184841576" w:history="1">
+          <w:hyperlink w:anchor="_Toc184918926" w:history="1">
             <w:r>
               <w:rPr>
                 <w:rStyle w:val="Hipervnculo"/>
@@ -6056,7 +6056,7 @@
                 <w:noProof/>
                 <w:webHidden/>
               </w:rPr>
-              <w:instrText xml:space="preserve"> PAGEREF _Toc184841576 \h </w:instrText>
+              <w:instrText xml:space="preserve"> PAGEREF _Toc184918926 \h </w:instrText>
             </w:r>
             <w:r>
               <w:rPr>
@@ -6099,7 +6099,7 @@
               <w:lang w:eastAsia="es-ES"/>
             </w:rPr>
           </w:pPr>
-          <w:hyperlink w:anchor="_Toc184841577" w:history="1">
+          <w:hyperlink w:anchor="_Toc184918927" w:history="1">
             <w:r>
               <w:rPr>
                 <w:rStyle w:val="Hipervnculo"/>
@@ -6126,7 +6126,7 @@
                 <w:noProof/>
                 <w:webHidden/>
               </w:rPr>
-              <w:instrText xml:space="preserve"> PAGEREF _Toc184841577 \h </w:instrText>
+              <w:instrText xml:space="preserve"> PAGEREF _Toc184918927 \h </w:instrText>
             </w:r>
             <w:r>
               <w:rPr>
@@ -6169,7 +6169,7 @@
               <w:lang w:eastAsia="es-ES"/>
             </w:rPr>
           </w:pPr>
-          <w:hyperlink w:anchor="_Toc184841578" w:history="1">
+          <w:hyperlink w:anchor="_Toc184918928" w:history="1">
             <w:r>
               <w:rPr>
                 <w:rStyle w:val="Hipervnculo"/>
@@ -6196,7 +6196,7 @@
                 <w:noProof/>
                 <w:webHidden/>
               </w:rPr>
-              <w:instrText xml:space="preserve"> PAGEREF _Toc184841578 \h </w:instrText>
+              <w:instrText xml:space="preserve"> PAGEREF _Toc184918928 \h </w:instrText>
             </w:r>
             <w:r>
               <w:rPr>
@@ -6239,7 +6239,7 @@
               <w:lang w:eastAsia="es-ES"/>
             </w:rPr>
           </w:pPr>
-          <w:hyperlink w:anchor="_Toc184841579" w:history="1">
+          <w:hyperlink w:anchor="_Toc184918929" w:history="1">
             <w:r>
               <w:rPr>
                 <w:rStyle w:val="Hipervnculo"/>
@@ -6274,7 +6274,7 @@
                 <w:noProof/>
                 <w:webHidden/>
               </w:rPr>
-              <w:instrText xml:space="preserve"> PAGEREF _Toc184841579 \h </w:instrText>
+              <w:instrText xml:space="preserve"> PAGEREF _Toc184918929 \h </w:instrText>
             </w:r>
             <w:r>
               <w:rPr>
@@ -6317,7 +6317,7 @@
               <w:lang w:eastAsia="es-ES"/>
             </w:rPr>
           </w:pPr>
-          <w:hyperlink w:anchor="_Toc184841580" w:history="1">
+          <w:hyperlink w:anchor="_Toc184918930" w:history="1">
             <w:r>
               <w:rPr>
                 <w:rStyle w:val="Hipervnculo"/>
@@ -6344,7 +6344,7 @@
                 <w:noProof/>
                 <w:webHidden/>
               </w:rPr>
-              <w:instrText xml:space="preserve"> PAGEREF _Toc184841580 \h </w:instrText>
+              <w:instrText xml:space="preserve"> PAGEREF _Toc184918930 \h </w:instrText>
             </w:r>
             <w:r>
               <w:rPr>
@@ -6387,7 +6387,7 @@
               <w:lang w:eastAsia="es-ES"/>
             </w:rPr>
           </w:pPr>
-          <w:hyperlink w:anchor="_Toc184841581" w:history="1">
+          <w:hyperlink w:anchor="_Toc184918931" w:history="1">
             <w:r>
               <w:rPr>
                 <w:rStyle w:val="Hipervnculo"/>
@@ -6414,7 +6414,7 @@
                 <w:noProof/>
                 <w:webHidden/>
               </w:rPr>
-              <w:instrText xml:space="preserve"> PAGEREF _Toc184841581 \h </w:instrText>
+              <w:instrText xml:space="preserve"> PAGEREF _Toc184918931 \h </w:instrText>
             </w:r>
             <w:r>
               <w:rPr>
@@ -6457,7 +6457,7 @@
               <w:lang w:eastAsia="es-ES"/>
             </w:rPr>
           </w:pPr>
-          <w:hyperlink w:anchor="_Toc184841582" w:history="1">
+          <w:hyperlink w:anchor="_Toc184918932" w:history="1">
             <w:r>
               <w:rPr>
                 <w:rStyle w:val="Hipervnculo"/>
@@ -6492,7 +6492,7 @@
                 <w:noProof/>
                 <w:webHidden/>
               </w:rPr>
-              <w:instrText xml:space="preserve"> PAGEREF _Toc184841582 \h </w:instrText>
+              <w:instrText xml:space="preserve"> PAGEREF _Toc184918932 \h </w:instrText>
             </w:r>
             <w:r>
               <w:rPr>
@@ -6535,7 +6535,7 @@
               <w:lang w:eastAsia="es-ES"/>
             </w:rPr>
           </w:pPr>
-          <w:hyperlink w:anchor="_Toc184841583" w:history="1">
+          <w:hyperlink w:anchor="_Toc184918933" w:history="1">
             <w:r>
               <w:rPr>
                 <w:rStyle w:val="Hipervnculo"/>
@@ -6562,7 +6562,7 @@
                 <w:noProof/>
                 <w:webHidden/>
               </w:rPr>
-              <w:instrText xml:space="preserve"> PAGEREF _Toc184841583 \h </w:instrText>
+              <w:instrText xml:space="preserve"> PAGEREF _Toc184918933 \h </w:instrText>
             </w:r>
             <w:r>
               <w:rPr>
@@ -6605,7 +6605,7 @@
               <w:lang w:eastAsia="es-ES"/>
             </w:rPr>
           </w:pPr>
-          <w:hyperlink w:anchor="_Toc184841584" w:history="1">
+          <w:hyperlink w:anchor="_Toc184918934" w:history="1">
             <w:r>
               <w:rPr>
                 <w:rStyle w:val="Hipervnculo"/>
@@ -6632,7 +6632,7 @@
                 <w:noProof/>
                 <w:webHidden/>
               </w:rPr>
-              <w:instrText xml:space="preserve"> PAGEREF _Toc184841584 \h </w:instrText>
+              <w:instrText xml:space="preserve"> PAGEREF _Toc184918934 \h </w:instrText>
             </w:r>
             <w:r>
               <w:rPr>
@@ -6675,7 +6675,7 @@
               <w:lang w:eastAsia="es-ES"/>
             </w:rPr>
           </w:pPr>
-          <w:hyperlink w:anchor="_Toc184841585" w:history="1">
+          <w:hyperlink w:anchor="_Toc184918935" w:history="1">
             <w:r>
               <w:rPr>
                 <w:rStyle w:val="Hipervnculo"/>
@@ -6702,7 +6702,7 @@
                 <w:noProof/>
                 <w:webHidden/>
               </w:rPr>
-              <w:instrText xml:space="preserve"> PAGEREF _Toc184841585 \h </w:instrText>
+              <w:instrText xml:space="preserve"> PAGEREF _Toc184918935 \h </w:instrText>
             </w:r>
             <w:r>
               <w:rPr>
@@ -6745,7 +6745,7 @@
               <w:lang w:eastAsia="es-ES"/>
             </w:rPr>
           </w:pPr>
-          <w:hyperlink w:anchor="_Toc184841586" w:history="1">
+          <w:hyperlink w:anchor="_Toc184918936" w:history="1">
             <w:r>
               <w:rPr>
                 <w:rStyle w:val="Hipervnculo"/>
@@ -6780,7 +6780,7 @@
                 <w:noProof/>
                 <w:webHidden/>
               </w:rPr>
-              <w:instrText xml:space="preserve"> PAGEREF _Toc184841586 \h </w:instrText>
+              <w:instrText xml:space="preserve"> PAGEREF _Toc184918936 \h </w:instrText>
             </w:r>
             <w:r>
               <w:rPr>
@@ -6823,7 +6823,7 @@
               <w:lang w:eastAsia="es-ES"/>
             </w:rPr>
           </w:pPr>
-          <w:hyperlink w:anchor="_Toc184841587" w:history="1">
+          <w:hyperlink w:anchor="_Toc184918937" w:history="1">
             <w:r>
               <w:rPr>
                 <w:rStyle w:val="Hipervnculo"/>
@@ -6858,7 +6858,7 @@
                 <w:noProof/>
                 <w:webHidden/>
               </w:rPr>
-              <w:instrText xml:space="preserve"> PAGEREF _Toc184841587 \h </w:instrText>
+              <w:instrText xml:space="preserve"> PAGEREF _Toc184918937 \h </w:instrText>
             </w:r>
             <w:r>
               <w:rPr>
@@ -6901,7 +6901,7 @@
               <w:lang w:eastAsia="es-ES"/>
             </w:rPr>
           </w:pPr>
-          <w:hyperlink w:anchor="_Toc184841588" w:history="1">
+          <w:hyperlink w:anchor="_Toc184918938" w:history="1">
             <w:r>
               <w:rPr>
                 <w:rStyle w:val="Hipervnculo"/>
@@ -6936,7 +6936,7 @@
                 <w:noProof/>
                 <w:webHidden/>
               </w:rPr>
-              <w:instrText xml:space="preserve"> PAGEREF _Toc184841588 \h </w:instrText>
+              <w:instrText xml:space="preserve"> PAGEREF _Toc184918938 \h </w:instrText>
             </w:r>
             <w:r>
               <w:rPr>
@@ -6989,7 +6989,7 @@
         <w:pStyle w:val="Ttulo"/>
         <w:outlineLvl w:val="0"/>
       </w:pPr>
-      <w:bookmarkStart w:id="1" w:name="_Toc184841550"/>
+      <w:bookmarkStart w:id="1" w:name="_Toc184918900"/>
       <w:r>
         <w:lastRenderedPageBreak/>
         <w:t>Introducción</w:t>
@@ -7112,7 +7112,7 @@
           <w:szCs w:val="28"/>
         </w:rPr>
       </w:pPr>
-      <w:bookmarkStart w:id="2" w:name="_Toc184841551"/>
+      <w:bookmarkStart w:id="2" w:name="_Toc184918901"/>
       <w:r>
         <w:lastRenderedPageBreak/>
         <w:t>1.-</w:t>
@@ -7148,7 +7148,7 @@
       <w:pPr>
         <w:pStyle w:val="Ttulo2"/>
       </w:pPr>
-      <w:bookmarkStart w:id="3" w:name="_Toc184841552"/>
+      <w:bookmarkStart w:id="3" w:name="_Toc184918902"/>
       <w:r>
         <w:t>1.1.- Contexto</w:t>
       </w:r>
@@ -7204,7 +7204,7 @@
       <w:pPr>
         <w:pStyle w:val="Ttulo2"/>
       </w:pPr>
-      <w:bookmarkStart w:id="4" w:name="_Toc184841553"/>
+      <w:bookmarkStart w:id="4" w:name="_Toc184918903"/>
       <w:r>
         <w:t>1.2.- Desarrollo</w:t>
       </w:r>
@@ -7263,7 +7263,7 @@
       <w:pPr>
         <w:pStyle w:val="Ttulo2"/>
       </w:pPr>
-      <w:bookmarkStart w:id="5" w:name="_Toc184841554"/>
+      <w:bookmarkStart w:id="5" w:name="_Toc184918904"/>
       <w:r>
         <w:lastRenderedPageBreak/>
         <w:t>1.3.- ¿Cómo se generan beneficios?</w:t>
@@ -7371,7 +7371,7 @@
           <w:szCs w:val="28"/>
         </w:rPr>
       </w:pPr>
-      <w:bookmarkStart w:id="6" w:name="_Toc184841555"/>
+      <w:bookmarkStart w:id="6" w:name="_Toc184918905"/>
       <w:r>
         <w:lastRenderedPageBreak/>
         <w:t>2.-</w:t>
@@ -7407,7 +7407,7 @@
       <w:pPr>
         <w:pStyle w:val="Ttulo2"/>
       </w:pPr>
-      <w:bookmarkStart w:id="7" w:name="_Toc184841556"/>
+      <w:bookmarkStart w:id="7" w:name="_Toc184918906"/>
       <w:r>
         <w:t>2.1.- Mis características</w:t>
       </w:r>
@@ -7581,7 +7581,7 @@
       <w:pPr>
         <w:pStyle w:val="Ttulo2"/>
       </w:pPr>
-      <w:bookmarkStart w:id="8" w:name="_Toc184841557"/>
+      <w:bookmarkStart w:id="8" w:name="_Toc184918907"/>
       <w:r>
         <w:t>2.2.- Características de un emprendedor</w:t>
       </w:r>
@@ -7633,7 +7633,7 @@
       <w:pPr>
         <w:pStyle w:val="Ttulo2"/>
       </w:pPr>
-      <w:bookmarkStart w:id="9" w:name="_Toc184841558"/>
+      <w:bookmarkStart w:id="9" w:name="_Toc184918908"/>
       <w:r>
         <w:lastRenderedPageBreak/>
         <w:t>2.3.- Capacidad para financiar el negocio</w:t>
@@ -7683,7 +7683,7 @@
         <w:pStyle w:val="Ttulo"/>
         <w:outlineLvl w:val="0"/>
       </w:pPr>
-      <w:bookmarkStart w:id="10" w:name="_Toc184841559"/>
+      <w:bookmarkStart w:id="10" w:name="_Toc184918909"/>
       <w:r>
         <w:lastRenderedPageBreak/>
         <w:t>3</w:t>
@@ -7721,7 +7721,7 @@
       <w:pPr>
         <w:pStyle w:val="Ttulo2"/>
       </w:pPr>
-      <w:bookmarkStart w:id="11" w:name="_Toc184841560"/>
+      <w:bookmarkStart w:id="11" w:name="_Toc184918910"/>
       <w:r>
         <w:t>3.1.- Entorno general</w:t>
       </w:r>
@@ -7732,7 +7732,7 @@
       <w:pPr>
         <w:pStyle w:val="Ttulo3"/>
       </w:pPr>
-      <w:bookmarkStart w:id="12" w:name="_Toc184841561"/>
+      <w:bookmarkStart w:id="12" w:name="_Toc184918911"/>
       <w:r>
         <w:t>3.1.1.- Factores económicos</w:t>
       </w:r>
@@ -7776,7 +7776,7 @@
       <w:pPr>
         <w:pStyle w:val="Ttulo3"/>
       </w:pPr>
-      <w:bookmarkStart w:id="13" w:name="_Toc184841562"/>
+      <w:bookmarkStart w:id="13" w:name="_Toc184918912"/>
       <w:r>
         <w:t>3.1.2.- Factores socioculturales</w:t>
       </w:r>
@@ -7812,7 +7812,7 @@
       <w:pPr>
         <w:pStyle w:val="Ttulo3"/>
       </w:pPr>
-      <w:bookmarkStart w:id="14" w:name="_Toc184841563"/>
+      <w:bookmarkStart w:id="14" w:name="_Toc184918913"/>
       <w:r>
         <w:t>3.1.3.- Factores políticos y administrativos</w:t>
       </w:r>
@@ -7872,7 +7872,7 @@
       <w:pPr>
         <w:pStyle w:val="Ttulo3"/>
       </w:pPr>
-      <w:bookmarkStart w:id="15" w:name="_Toc184841564"/>
+      <w:bookmarkStart w:id="15" w:name="_Toc184918914"/>
       <w:r>
         <w:lastRenderedPageBreak/>
         <w:t>3.1.4.- Factores tecnológicos</w:t>
@@ -7910,7 +7910,7 @@
       <w:pPr>
         <w:pStyle w:val="Ttulo2"/>
       </w:pPr>
-      <w:bookmarkStart w:id="16" w:name="_Toc184841565"/>
+      <w:bookmarkStart w:id="16" w:name="_Toc184918915"/>
       <w:r>
         <w:t>3.2.- Entorno Específico</w:t>
       </w:r>
@@ -7925,7 +7925,7 @@
       <w:pPr>
         <w:pStyle w:val="Ttulo3"/>
       </w:pPr>
-      <w:bookmarkStart w:id="17" w:name="_Toc184841566"/>
+      <w:bookmarkStart w:id="17" w:name="_Toc184918916"/>
       <w:r>
         <w:t>3.2.1.- Factores relativos a los clientes</w:t>
       </w:r>
@@ -7965,7 +7965,7 @@
       <w:pPr>
         <w:pStyle w:val="Ttulo3"/>
       </w:pPr>
-      <w:bookmarkStart w:id="18" w:name="_Toc184841567"/>
+      <w:bookmarkStart w:id="18" w:name="_Toc184918917"/>
       <w:r>
         <w:t>3.2.2.- Factores relativos a la competencia</w:t>
       </w:r>
@@ -8001,7 +8001,7 @@
       <w:pPr>
         <w:pStyle w:val="Ttulo3"/>
       </w:pPr>
-      <w:bookmarkStart w:id="19" w:name="_Toc184841568"/>
+      <w:bookmarkStart w:id="19" w:name="_Toc184918918"/>
       <w:r>
         <w:t>3.2.3.- Factores relativos a los proveedores</w:t>
       </w:r>
@@ -8032,7 +8032,7 @@
         <w:outlineLvl w:val="0"/>
       </w:pPr>
       <w:bookmarkStart w:id="20" w:name="_Toc150525433"/>
-      <w:bookmarkStart w:id="21" w:name="_Toc184841569"/>
+      <w:bookmarkStart w:id="21" w:name="_Toc184918919"/>
       <w:r>
         <w:lastRenderedPageBreak/>
         <w:t>4.- Gráfica DAFO</w:t>
@@ -8117,7 +8117,7 @@
       <w:pPr>
         <w:pStyle w:val="Ttulo2"/>
       </w:pPr>
-      <w:bookmarkStart w:id="22" w:name="_Toc184841570"/>
+      <w:bookmarkStart w:id="22" w:name="_Toc184918920"/>
       <w:r>
         <w:lastRenderedPageBreak/>
         <w:t>4.1.- Estrategias</w:t>
@@ -8241,7 +8241,7 @@
         <w:jc w:val="both"/>
         <w:outlineLvl w:val="0"/>
       </w:pPr>
-      <w:bookmarkStart w:id="23" w:name="_Toc184841571"/>
+      <w:bookmarkStart w:id="23" w:name="_Toc184918921"/>
       <w:r>
         <w:lastRenderedPageBreak/>
         <w:t>5</w:t>
@@ -8650,7 +8650,7 @@
           <w:szCs w:val="28"/>
         </w:rPr>
       </w:pPr>
-      <w:bookmarkStart w:id="24" w:name="_Toc184841572"/>
+      <w:bookmarkStart w:id="24" w:name="_Toc184918922"/>
       <w:r>
         <w:lastRenderedPageBreak/>
         <w:t xml:space="preserve">6.- </w:t>
@@ -8691,8 +8691,6 @@
       <w:pPr>
         <w:jc w:val="both"/>
       </w:pPr>
-      <w:bookmarkStart w:id="25" w:name="_GoBack"/>
-      <w:bookmarkEnd w:id="25"/>
     </w:p>
     <w:p>
       <w:pPr>
@@ -8872,10 +8870,7 @@
         <w:t>Cronoshare</w:t>
       </w:r>
       <w:r>
-        <w:t xml:space="preserve">: </w:t>
-      </w:r>
-      <w:r>
-        <w:t>Plataforma que conecta clientes con servicios de limpieza, reformas, cuidados de mascotas y clases particulares.</w:t>
+        <w:t>: Plataforma que conecta clientes con servicios de limpieza, reformas, cuidados de mascotas y clases particulares.</w:t>
       </w:r>
     </w:p>
     <w:p>
@@ -9296,11 +9291,11 @@
       <w:pPr>
         <w:pStyle w:val="Ttulo2"/>
       </w:pPr>
-      <w:bookmarkStart w:id="26" w:name="_Toc184841573"/>
+      <w:bookmarkStart w:id="25" w:name="_Toc184918923"/>
       <w:r>
         <w:t>Diferencias principales</w:t>
       </w:r>
-      <w:bookmarkEnd w:id="26"/>
+      <w:bookmarkEnd w:id="25"/>
     </w:p>
     <w:p>
       <w:pPr>
@@ -9370,680 +9365,10 @@
           <w:szCs w:val="28"/>
         </w:rPr>
       </w:pPr>
-      <w:bookmarkStart w:id="27" w:name="_Toc184841574"/>
+      <w:bookmarkStart w:id="26" w:name="_Toc184918924"/>
       <w:r>
         <w:lastRenderedPageBreak/>
-        <w:t>7</w:t>
-      </w:r>
-      <w:r>
-        <w:t xml:space="preserve">.- </w:t>
-      </w:r>
-      <w:r>
-        <w:t>Plan de Marketing</w:t>
-      </w:r>
-      <w:r>
-        <w:t xml:space="preserve"> (Práctica 2) </w:t>
-      </w:r>
-      <w:hyperlink w:anchor="indice" w:history="1">
-        <w:r>
-          <w:rPr>
-            <w:rStyle w:val="Hipervnculo"/>
-            <w:rFonts w:ascii="Calibri Light" w:hAnsi="Calibri Light" w:cs="Calibri Light"/>
-            <w:color w:val="A8D08D" w:themeColor="accent6" w:themeTint="99"/>
-            <w:sz w:val="28"/>
-            <w:szCs w:val="28"/>
-          </w:rPr>
-          <w:t>(↑</w:t>
-        </w:r>
-        <w:r>
-          <w:rPr>
-            <w:rStyle w:val="Hipervnculo"/>
-            <w:rFonts w:ascii="Calibri Light" w:hAnsi="Calibri Light" w:cs="Calibri Light"/>
-            <w:color w:val="A8D08D" w:themeColor="accent6" w:themeTint="99"/>
-            <w:sz w:val="28"/>
-            <w:szCs w:val="28"/>
-          </w:rPr>
-          <w:t>)</w:t>
-        </w:r>
-        <w:bookmarkEnd w:id="27"/>
-      </w:hyperlink>
-    </w:p>
-    <w:p/>
-    <w:p>
-      <w:pPr>
-        <w:jc w:val="both"/>
-      </w:pPr>
-      <w:r>
-        <w:tab/>
-      </w:r>
-      <w:r>
-        <w:t>Para el plan de marketing de nuestra empresa, utilizaremos el plan “Marketing-Mix”:</w:t>
-      </w:r>
-    </w:p>
-    <w:p>
-      <w:pPr>
-        <w:jc w:val="both"/>
-      </w:pPr>
-    </w:p>
-    <w:p>
-      <w:pPr>
-        <w:pStyle w:val="Ttulo2"/>
-      </w:pPr>
-      <w:bookmarkStart w:id="28" w:name="_Toc184841575"/>
-      <w:r>
-        <w:t xml:space="preserve">7.1.- </w:t>
-      </w:r>
-      <w:r>
-        <w:t>Producto / Servicio</w:t>
-      </w:r>
-      <w:bookmarkEnd w:id="28"/>
-    </w:p>
-    <w:p>
-      <w:pPr>
-        <w:jc w:val="both"/>
-      </w:pPr>
-    </w:p>
-    <w:p>
-      <w:pPr>
-        <w:jc w:val="both"/>
-      </w:pPr>
-      <w:r>
-        <w:tab/>
-        <w:t xml:space="preserve">Para ofrecer nuestro servicio de manera atractiva a los clientes, trataremos de popularizar la </w:t>
-      </w:r>
-      <w:r>
-        <w:rPr>
-          <w:b/>
-        </w:rPr>
-        <w:t>App móvil</w:t>
-      </w:r>
-      <w:r>
-        <w:t>, puesto que es más atractivo para los usuarios disponer de todos los servicios en su mano.</w:t>
-      </w:r>
-    </w:p>
-    <w:p>
-      <w:pPr>
-        <w:jc w:val="both"/>
-      </w:pPr>
-      <w:r>
-        <w:t>Bajo el eslogan de “Todas tus necesidades. Una app”, promocionaremos el conjunto de todos los servicios disponibles de manera clara y concisa. Se priorizará enfocar la característica principal en la facilidad y la visibilidad por mérito, para captar atención tanto de clientes particulares como de empresas que quieran formar parte de nuestro catálogo.</w:t>
-      </w:r>
-    </w:p>
-    <w:p>
-      <w:pPr>
-        <w:jc w:val="both"/>
-      </w:pPr>
-    </w:p>
-    <w:p>
-      <w:pPr>
-        <w:pStyle w:val="Ttulo2"/>
-      </w:pPr>
-      <w:bookmarkStart w:id="29" w:name="_Toc184841576"/>
-      <w:r>
-        <w:t xml:space="preserve">7.2.- </w:t>
-      </w:r>
-      <w:r>
-        <w:t>Precio</w:t>
-      </w:r>
-      <w:bookmarkEnd w:id="29"/>
-    </w:p>
-    <w:p/>
-    <w:p>
-      <w:r>
-        <w:tab/>
-        <w:t>En este apartado nos centraremos en el precio para las empresas de nuestro catálogo, enfocando la atención en el primer mes gratuito de prueba</w:t>
-      </w:r>
-      <w:r>
-        <w:t xml:space="preserve"> y en el escalado de precio según la facturación mensual generada a través de la plataforma.</w:t>
-      </w:r>
-    </w:p>
-    <w:p>
-      <w:r>
-        <w:t>Precios cerrados de:</w:t>
-      </w:r>
-    </w:p>
-    <w:p>
-      <w:pPr>
-        <w:pStyle w:val="Prrafodelista"/>
-        <w:numPr>
-          <w:ilvl w:val="0"/>
-          <w:numId w:val="14"/>
-        </w:numPr>
-      </w:pPr>
-      <w:r>
-        <w:t>Hasta 500€ de facturación gracias a nuestra app: 10€/mes.</w:t>
-      </w:r>
-    </w:p>
-    <w:p>
-      <w:pPr>
-        <w:pStyle w:val="Prrafodelista"/>
-        <w:numPr>
-          <w:ilvl w:val="0"/>
-          <w:numId w:val="14"/>
-        </w:numPr>
-      </w:pPr>
-      <w:r>
-        <w:t>Entre 501€ y 1</w:t>
-      </w:r>
-      <w:r>
-        <w:t>.</w:t>
-      </w:r>
-      <w:r>
-        <w:t>000€: 20€/mes.</w:t>
-      </w:r>
-    </w:p>
-    <w:p>
-      <w:pPr>
-        <w:pStyle w:val="Prrafodelista"/>
-        <w:numPr>
-          <w:ilvl w:val="0"/>
-          <w:numId w:val="14"/>
-        </w:numPr>
-      </w:pPr>
-      <w:r>
-        <w:t>Más de 1</w:t>
-      </w:r>
-      <w:r>
-        <w:t>.</w:t>
-      </w:r>
-      <w:r>
-        <w:t>000€: 30€/mes (máximo).</w:t>
-      </w:r>
-    </w:p>
-    <w:p>
-      <w:r>
-        <w:t>También resaltaremos los planes de publicidad para destacar en los resultados de búsqueda de los clientes (coste adicional entre 15€ y 30€/mes dependiendo del alcance).</w:t>
-      </w:r>
-    </w:p>
-    <w:p>
-      <w:r>
-        <w:t>Para finalizar, daremos a conocer el plus sobre citas con urgencia, donde las empresas ganarán un incentivo extra por priorizar el servicio.</w:t>
-      </w:r>
-    </w:p>
-    <w:p>
-      <w:pPr>
-        <w:jc w:val="both"/>
-      </w:pPr>
-    </w:p>
-    <w:p>
-      <w:pPr>
-        <w:rPr>
-          <w:rFonts w:asciiTheme="majorHAnsi" w:eastAsiaTheme="majorEastAsia" w:hAnsiTheme="majorHAnsi" w:cstheme="majorBidi"/>
-          <w:color w:val="2F5496" w:themeColor="accent1" w:themeShade="BF"/>
-          <w:spacing w:val="-10"/>
-          <w:sz w:val="52"/>
-          <w:szCs w:val="52"/>
-        </w:rPr>
-      </w:pPr>
-      <w:r>
-        <w:br w:type="page"/>
-      </w:r>
-    </w:p>
-    <w:p>
-      <w:pPr>
-        <w:pStyle w:val="Ttulo2"/>
-      </w:pPr>
-      <w:bookmarkStart w:id="30" w:name="_Toc184841577"/>
-      <w:r>
-        <w:lastRenderedPageBreak/>
-        <w:t xml:space="preserve">7.3.- </w:t>
-      </w:r>
-      <w:r>
-        <w:t>Promoción</w:t>
-      </w:r>
-      <w:bookmarkEnd w:id="30"/>
-    </w:p>
-    <w:p/>
-    <w:p>
-      <w:pPr>
-        <w:jc w:val="both"/>
-      </w:pPr>
-      <w:r>
-        <w:tab/>
-        <w:t>Para la promoción de nuestra App, cubriremos varios sectores:</w:t>
-      </w:r>
-    </w:p>
-    <w:p>
-      <w:pPr>
-        <w:pStyle w:val="Prrafodelista"/>
-        <w:numPr>
-          <w:ilvl w:val="0"/>
-          <w:numId w:val="15"/>
-        </w:numPr>
-        <w:jc w:val="both"/>
-      </w:pPr>
-      <w:r>
-        <w:rPr>
-          <w:b/>
-        </w:rPr>
-        <w:t>Digital</w:t>
-      </w:r>
-      <w:r>
-        <w:t xml:space="preserve">: </w:t>
-      </w:r>
-    </w:p>
-    <w:p>
-      <w:pPr>
-        <w:pStyle w:val="Prrafodelista"/>
-        <w:jc w:val="both"/>
-      </w:pPr>
-    </w:p>
-    <w:p>
-      <w:pPr>
-        <w:pStyle w:val="Prrafodelista"/>
-        <w:numPr>
-          <w:ilvl w:val="0"/>
-          <w:numId w:val="17"/>
-        </w:numPr>
-        <w:jc w:val="both"/>
-      </w:pPr>
-      <w:r>
-        <w:t xml:space="preserve">Publicidad en redes sociales (Instagram, LinkedIn, TikTok) con segmentación por ubicación y margen de edad (entre 20 y 65 años). </w:t>
-      </w:r>
-    </w:p>
-    <w:p>
-      <w:pPr>
-        <w:pStyle w:val="Prrafodelista"/>
-        <w:ind w:left="1080"/>
-        <w:jc w:val="both"/>
-      </w:pPr>
-    </w:p>
-    <w:p>
-      <w:pPr>
-        <w:pStyle w:val="Prrafodelista"/>
-        <w:numPr>
-          <w:ilvl w:val="0"/>
-          <w:numId w:val="17"/>
-        </w:numPr>
-        <w:jc w:val="both"/>
-      </w:pPr>
-      <w:r>
-        <w:t>Contratar “Influencers” en sectores como bricolaje o empresas conocidas.</w:t>
-      </w:r>
-    </w:p>
-    <w:p>
-      <w:pPr>
-        <w:pStyle w:val="Prrafodelista"/>
-        <w:ind w:left="1080"/>
-        <w:jc w:val="both"/>
-      </w:pPr>
-    </w:p>
-    <w:p>
-      <w:pPr>
-        <w:pStyle w:val="Prrafodelista"/>
-        <w:numPr>
-          <w:ilvl w:val="0"/>
-          <w:numId w:val="17"/>
-        </w:numPr>
-        <w:jc w:val="both"/>
-      </w:pPr>
-      <w:r>
-        <w:t>Google Ads con palabras clave relacionadas con servicios como “Fontanería”, “Mecánica”, “Albañilería”, etc.</w:t>
-      </w:r>
-    </w:p>
-    <w:p>
-      <w:pPr>
-        <w:pStyle w:val="Prrafodelista"/>
-        <w:jc w:val="both"/>
-      </w:pPr>
-    </w:p>
-    <w:p>
-      <w:pPr>
-        <w:pStyle w:val="Prrafodelista"/>
-        <w:numPr>
-          <w:ilvl w:val="0"/>
-          <w:numId w:val="15"/>
-        </w:numPr>
-        <w:jc w:val="both"/>
-      </w:pPr>
-      <w:r>
-        <w:rPr>
-          <w:b/>
-        </w:rPr>
-        <w:t>Tradicional</w:t>
-      </w:r>
-      <w:r>
-        <w:t xml:space="preserve">: </w:t>
-      </w:r>
-    </w:p>
-    <w:p>
-      <w:pPr>
-        <w:pStyle w:val="Prrafodelista"/>
-      </w:pPr>
-    </w:p>
-    <w:p>
-      <w:pPr>
-        <w:pStyle w:val="Prrafodelista"/>
-        <w:numPr>
-          <w:ilvl w:val="0"/>
-          <w:numId w:val="16"/>
-        </w:numPr>
-        <w:jc w:val="both"/>
-      </w:pPr>
-      <w:r>
-        <w:t>Publicidad en folletos cubriendo áreas locales específicas por semana.</w:t>
-      </w:r>
-    </w:p>
-    <w:p>
-      <w:pPr>
-        <w:pStyle w:val="Prrafodelista"/>
-        <w:ind w:left="1080"/>
-        <w:jc w:val="both"/>
-      </w:pPr>
-    </w:p>
-    <w:p>
-      <w:pPr>
-        <w:pStyle w:val="Prrafodelista"/>
-        <w:numPr>
-          <w:ilvl w:val="0"/>
-          <w:numId w:val="16"/>
-        </w:numPr>
-        <w:jc w:val="both"/>
-      </w:pPr>
-      <w:r>
-        <w:t>Anuncios en principales cadenas de radio como “EuropaFM”, “Formula 30”, “40 Principales”. Puesto que estas cadenas son escuchadas en trayectos por autónomos o trabajadores en los principales tramos horarios (de 07:00h a 18:00h).</w:t>
-      </w:r>
-    </w:p>
-    <w:p>
-      <w:pPr>
-        <w:pStyle w:val="Prrafodelista"/>
-      </w:pPr>
-    </w:p>
-    <w:p>
-      <w:pPr>
-        <w:pStyle w:val="Prrafodelista"/>
-        <w:numPr>
-          <w:ilvl w:val="0"/>
-          <w:numId w:val="15"/>
-        </w:numPr>
-        <w:jc w:val="both"/>
-      </w:pPr>
-      <w:r>
-        <w:rPr>
-          <w:b/>
-        </w:rPr>
-        <w:t>Descuentos por referidos</w:t>
-      </w:r>
-      <w:r>
-        <w:t>:</w:t>
-      </w:r>
-    </w:p>
-    <w:p>
-      <w:pPr>
-        <w:pStyle w:val="Prrafodelista"/>
-        <w:jc w:val="both"/>
-      </w:pPr>
-    </w:p>
-    <w:p>
-      <w:pPr>
-        <w:pStyle w:val="Prrafodelista"/>
-        <w:numPr>
-          <w:ilvl w:val="0"/>
-          <w:numId w:val="16"/>
-        </w:numPr>
-        <w:jc w:val="both"/>
-      </w:pPr>
-      <w:r>
-        <w:t>Empresas que refieran a otras obtendrán descuentos en su suscripción durante 1 mes.</w:t>
-      </w:r>
-    </w:p>
-    <w:p>
-      <w:pPr>
-        <w:pStyle w:val="Prrafodelista"/>
-        <w:ind w:left="1080"/>
-        <w:jc w:val="both"/>
-      </w:pPr>
-    </w:p>
-    <w:p>
-      <w:pPr>
-        <w:pStyle w:val="Prrafodelista"/>
-        <w:numPr>
-          <w:ilvl w:val="0"/>
-          <w:numId w:val="16"/>
-        </w:numPr>
-        <w:jc w:val="both"/>
-      </w:pPr>
-      <w:r>
-        <w:t>Clientes que recomiendan la plataforma a nuevos usuarios obtendrán créditos para futuras citas (ahorro en precio de urgencia).</w:t>
-      </w:r>
-    </w:p>
-    <w:p>
-      <w:pPr>
-        <w:pStyle w:val="Prrafodelista"/>
-      </w:pPr>
-    </w:p>
-    <w:p>
-      <w:pPr>
-        <w:jc w:val="both"/>
-      </w:pPr>
-    </w:p>
-    <w:p>
-      <w:pPr>
-        <w:rPr>
-          <w:rFonts w:asciiTheme="majorHAnsi" w:eastAsiaTheme="majorEastAsia" w:hAnsiTheme="majorHAnsi" w:cstheme="majorBidi"/>
-          <w:color w:val="2F5496" w:themeColor="accent1" w:themeShade="BF"/>
-          <w:spacing w:val="-10"/>
-          <w:sz w:val="52"/>
-          <w:szCs w:val="52"/>
-        </w:rPr>
-      </w:pPr>
-      <w:r>
-        <w:br w:type="page"/>
-      </w:r>
-    </w:p>
-    <w:p>
-      <w:pPr>
-        <w:pStyle w:val="Ttulo2"/>
-      </w:pPr>
-      <w:bookmarkStart w:id="31" w:name="_Toc184841578"/>
-      <w:r>
-        <w:lastRenderedPageBreak/>
-        <w:t xml:space="preserve">7.4.- </w:t>
-      </w:r>
-      <w:r>
-        <w:t>Distribución</w:t>
-      </w:r>
-      <w:bookmarkEnd w:id="31"/>
-    </w:p>
-    <w:p/>
-    <w:p>
-      <w:pPr>
-        <w:jc w:val="both"/>
-      </w:pPr>
-      <w:r>
-        <w:tab/>
-        <w:t>La distribución de nuestra plataforma será 100% digital, con soporte presencial en grandes ciudades como Madrid o Barcelona.</w:t>
-      </w:r>
-    </w:p>
-    <w:p>
-      <w:pPr>
-        <w:jc w:val="both"/>
-      </w:pPr>
-      <w:r>
-        <w:t>En el ámbito Online, podrán encontrar nuestr</w:t>
-      </w:r>
-      <w:r>
-        <w:t>a app versión móvil y nuestra página web, donde podrán realizar las mismas funciones que en la app.</w:t>
-      </w:r>
-    </w:p>
-    <w:p>
-      <w:pPr>
-        <w:jc w:val="both"/>
-      </w:pPr>
-      <w:r>
-        <w:t>También proporcionaremos boletines publicitarios para empresas mediante correo electrónico a modo de fidelización.</w:t>
-      </w:r>
-      <w:r>
-        <w:br w:type="page"/>
-      </w:r>
-    </w:p>
-    <w:p>
-      <w:pPr>
-        <w:pStyle w:val="Ttulo"/>
-        <w:jc w:val="both"/>
-        <w:outlineLvl w:val="0"/>
-        <w:rPr>
-          <w:rStyle w:val="Hipervnculo"/>
-          <w:rFonts w:ascii="Calibri Light" w:hAnsi="Calibri Light" w:cs="Calibri Light"/>
-          <w:color w:val="A8D08D" w:themeColor="accent6" w:themeTint="99"/>
-          <w:sz w:val="28"/>
-          <w:szCs w:val="28"/>
-        </w:rPr>
-      </w:pPr>
-      <w:bookmarkStart w:id="32" w:name="_Toc184841579"/>
-      <w:r>
-        <w:lastRenderedPageBreak/>
-        <w:t>8</w:t>
-      </w:r>
-      <w:r>
-        <w:t xml:space="preserve">.- Plan de </w:t>
-      </w:r>
-      <w:r>
-        <w:t>Producción</w:t>
-      </w:r>
-      <w:r>
-        <w:t xml:space="preserve"> (Práctica 2) </w:t>
-      </w:r>
-      <w:hyperlink w:anchor="indice" w:history="1">
-        <w:r>
-          <w:rPr>
-            <w:rStyle w:val="Hipervnculo"/>
-            <w:rFonts w:ascii="Calibri Light" w:hAnsi="Calibri Light" w:cs="Calibri Light"/>
-            <w:color w:val="A8D08D" w:themeColor="accent6" w:themeTint="99"/>
-            <w:sz w:val="28"/>
-            <w:szCs w:val="28"/>
-          </w:rPr>
-          <w:t>(↑</w:t>
-        </w:r>
-        <w:r>
-          <w:rPr>
-            <w:rStyle w:val="Hipervnculo"/>
-            <w:rFonts w:ascii="Calibri Light" w:hAnsi="Calibri Light" w:cs="Calibri Light"/>
-            <w:color w:val="A8D08D" w:themeColor="accent6" w:themeTint="99"/>
-            <w:sz w:val="28"/>
-            <w:szCs w:val="28"/>
-          </w:rPr>
-          <w:t>)</w:t>
-        </w:r>
-        <w:bookmarkEnd w:id="32"/>
-      </w:hyperlink>
-    </w:p>
-    <w:p/>
-    <w:p>
-      <w:pPr>
-        <w:pStyle w:val="Ttulo2"/>
-      </w:pPr>
-      <w:bookmarkStart w:id="33" w:name="_Toc184841580"/>
-      <w:r>
-        <w:t xml:space="preserve">8.1.- </w:t>
-      </w:r>
-      <w:r>
-        <w:t>Necesidades Físicas</w:t>
-      </w:r>
-      <w:bookmarkEnd w:id="33"/>
-    </w:p>
-    <w:p/>
-    <w:p>
-      <w:pPr>
-        <w:jc w:val="both"/>
-      </w:pPr>
-      <w:r>
-        <w:tab/>
-        <w:t>Para garantizar el correcto funcionamiento de la empresa, necesitaremos una oficina en Madrid para gestionar las operaciones nacionales. Adicionalmente, se abrirán sucursales de atención al cliente en las localidades de nuestros socios (Huelva, Sevilla, Málaga).</w:t>
-      </w:r>
-    </w:p>
-    <w:p>
-      <w:pPr>
-        <w:jc w:val="both"/>
-      </w:pPr>
-      <w:r>
-        <w:t>Para alojar nuestra plataforma, necesitaremos servidores en la nube con capacidad para manejar altas demandas de tráfico, a demás del desarrollo y mantenimiento de la app y la página web.</w:t>
-      </w:r>
-    </w:p>
-    <w:p>
-      <w:pPr>
-        <w:jc w:val="both"/>
-      </w:pPr>
-      <w:r>
-        <w:t>Necesitaremos equipamiento informático para la oficina principal y para los empleados iniciales (4 contemplados), incluidos ERP y CRM.</w:t>
-      </w:r>
-    </w:p>
-    <w:p>
-      <w:pPr>
-        <w:jc w:val="both"/>
-      </w:pPr>
-    </w:p>
-    <w:p>
-      <w:pPr>
-        <w:pStyle w:val="Ttulo2"/>
-      </w:pPr>
-      <w:bookmarkStart w:id="34" w:name="_Toc184841581"/>
-      <w:r>
-        <w:t xml:space="preserve">8.2.- </w:t>
-      </w:r>
-      <w:r>
-        <w:t>Producción</w:t>
-      </w:r>
-      <w:bookmarkEnd w:id="34"/>
-    </w:p>
-    <w:p/>
-    <w:p>
-      <w:pPr>
-        <w:jc w:val="both"/>
-      </w:pPr>
-      <w:r>
-        <w:tab/>
-        <w:t>Como único requisito por parte de producción, sería el desarrollo y mantenimiento continuo de la app móvil y la plataforma web, integrando pasarelas de pago seguras como PayPal.</w:t>
-      </w:r>
-      <w:r>
-        <w:br w:type="page"/>
-      </w:r>
-    </w:p>
-    <w:p>
-      <w:pPr>
-        <w:pStyle w:val="Ttulo"/>
-        <w:jc w:val="both"/>
-        <w:outlineLvl w:val="0"/>
-        <w:rPr>
-          <w:rStyle w:val="Hipervnculo"/>
-          <w:rFonts w:ascii="Calibri Light" w:hAnsi="Calibri Light" w:cs="Calibri Light"/>
-          <w:color w:val="A8D08D" w:themeColor="accent6" w:themeTint="99"/>
-          <w:sz w:val="28"/>
-          <w:szCs w:val="28"/>
-        </w:rPr>
-      </w:pPr>
-      <w:bookmarkStart w:id="35" w:name="_Toc184841582"/>
-      <w:r>
-        <w:rPr>
-          <w:sz w:val="48"/>
-          <w:szCs w:val="48"/>
-        </w:rPr>
-        <w:lastRenderedPageBreak/>
-        <w:t>9</w:t>
-      </w:r>
-      <w:r>
-        <w:rPr>
-          <w:sz w:val="48"/>
-          <w:szCs w:val="48"/>
-        </w:rPr>
-        <w:t xml:space="preserve">.- Plan </w:t>
-      </w:r>
-      <w:r>
-        <w:rPr>
-          <w:sz w:val="48"/>
-          <w:szCs w:val="48"/>
-        </w:rPr>
-        <w:t>Económico y Financiero</w:t>
-      </w:r>
-      <w:r>
-        <w:rPr>
-          <w:sz w:val="48"/>
-          <w:szCs w:val="48"/>
-        </w:rPr>
-        <w:t xml:space="preserve"> (Práctica 2)</w:t>
-      </w:r>
-      <w:r>
-        <w:t xml:space="preserve"> </w:t>
+        <w:t xml:space="preserve">7.- Plan de Marketing (Práctica 2) </w:t>
       </w:r>
       <w:hyperlink w:anchor="indice" w:history="1">
         <w:r>
@@ -10056,112 +9381,193 @@
           </w:rPr>
           <w:t>(↑)</w:t>
         </w:r>
-        <w:bookmarkEnd w:id="35"/>
+        <w:bookmarkEnd w:id="26"/>
       </w:hyperlink>
     </w:p>
     <w:p/>
     <w:p>
       <w:pPr>
+        <w:jc w:val="both"/>
+      </w:pPr>
+      <w:r>
+        <w:tab/>
+      </w:r>
+      <w:r>
+        <w:t>Para el plan de marketing de nuestra empresa, utilizaremos el plan “Marketing-Mix”:</w:t>
+      </w:r>
+    </w:p>
+    <w:p>
+      <w:pPr>
+        <w:jc w:val="both"/>
+      </w:pPr>
+    </w:p>
+    <w:p>
+      <w:pPr>
         <w:pStyle w:val="Ttulo2"/>
       </w:pPr>
-      <w:bookmarkStart w:id="36" w:name="_Toc184841583"/>
-      <w:r>
-        <w:t xml:space="preserve">9.1.- </w:t>
-      </w:r>
-      <w:r>
-        <w:t>Coste</w:t>
-      </w:r>
-      <w:bookmarkEnd w:id="36"/>
+      <w:bookmarkStart w:id="27" w:name="_Toc184918925"/>
+      <w:r>
+        <w:t xml:space="preserve">7.1.- </w:t>
+      </w:r>
+      <w:r>
+        <w:t>Producto / Servicio</w:t>
+      </w:r>
+      <w:bookmarkEnd w:id="27"/>
+    </w:p>
+    <w:p>
+      <w:pPr>
+        <w:jc w:val="both"/>
+      </w:pPr>
+    </w:p>
+    <w:p>
+      <w:pPr>
+        <w:jc w:val="both"/>
+      </w:pPr>
+      <w:r>
+        <w:tab/>
+        <w:t xml:space="preserve">Para ofrecer nuestro servicio de manera atractiva a los clientes, trataremos de popularizar la </w:t>
+      </w:r>
+      <w:r>
+        <w:rPr>
+          <w:b/>
+        </w:rPr>
+        <w:t>App móvil</w:t>
+      </w:r>
+      <w:r>
+        <w:t>, puesto que es más atractivo para los usuarios disponer de todos los servicios en su mano.</w:t>
+      </w:r>
+    </w:p>
+    <w:p>
+      <w:pPr>
+        <w:jc w:val="both"/>
+      </w:pPr>
+      <w:r>
+        <w:t>Bajo el eslogan de “Todas tus necesidades. Una app”, promocionaremos el conjunto de todos los servicios disponibles de manera clara y concisa. Se priorizará enfocar la característica principal en la facilidad y la visibilidad por mérito, para captar atención tanto de clientes particulares como de empresas que quieran formar parte de nuestro catálogo.</w:t>
+      </w:r>
+    </w:p>
+    <w:p>
+      <w:pPr>
+        <w:jc w:val="both"/>
+      </w:pPr>
+    </w:p>
+    <w:p>
+      <w:pPr>
+        <w:pStyle w:val="Ttulo2"/>
+      </w:pPr>
+      <w:bookmarkStart w:id="28" w:name="_Toc184918926"/>
+      <w:r>
+        <w:t xml:space="preserve">7.2.- </w:t>
+      </w:r>
+      <w:r>
+        <w:t>Precio</w:t>
+      </w:r>
+      <w:bookmarkEnd w:id="28"/>
     </w:p>
     <w:p/>
     <w:p>
-      <w:pPr>
-        <w:jc w:val="both"/>
-      </w:pPr>
       <w:r>
         <w:tab/>
-        <w:t>Para desarrollar la App móvil y la plataforma web, necesitaremos una inversión de aproximadamente 25.000€, ya que la complejidad de la misma es elevada, puesto que debe implementar calendarios coordinados entre perfiles de usuario a nivel de empresa y de cliente, además de integración de plataformas de pago como PayPal.</w:t>
-      </w:r>
-    </w:p>
-    <w:p>
-      <w:pPr>
-        <w:jc w:val="both"/>
-      </w:pPr>
-      <w:r>
-        <w:t>También debemos contemplar que el desarrollo de la misma podría costar mucho más, pero como desarrolladores multiplataforma, podremos participar activamente en la creación de la app.</w:t>
-      </w:r>
-    </w:p>
-    <w:p>
-      <w:pPr>
-        <w:jc w:val="both"/>
-      </w:pPr>
-      <w:r>
-        <w:t>Debemos contemplar el coste de licencias como ERP y CRM, en este caso, pondremos de ejemplo a Odoo, con un precio de entre 11,90€ y 17,90€ por usuario.</w:t>
-      </w:r>
-    </w:p>
-    <w:p>
-      <w:pPr>
-        <w:ind w:firstLine="708"/>
-        <w:jc w:val="both"/>
-      </w:pPr>
-      <w:r>
-        <w:t xml:space="preserve">Para los servidores locales, dispondremos de </w:t>
-      </w:r>
-      <w:r>
-        <w:t xml:space="preserve">3 </w:t>
-      </w:r>
-      <w:r>
-        <w:t>“HPE ProLiant DL380 Gen10 Intel Xeon Silver 4210R”, con un precio de 4.838,97€</w:t>
-      </w:r>
-      <w:r>
-        <w:t xml:space="preserve"> cada uno.</w:t>
-      </w:r>
-    </w:p>
-    <w:p>
-      <w:pPr>
-        <w:ind w:firstLine="708"/>
-        <w:jc w:val="both"/>
-      </w:pPr>
-      <w:r>
-        <w:t>Para el Hosting de la plataforma web, contrataremos, inicialmente, con Cloud Hosting de “Hostinger”, con un precio de 29,99€/Mes, proporcionando adicionalmente almacenamiento en la nube mediante un plan de 48 meses.</w:t>
-      </w:r>
-    </w:p>
-    <w:p>
-      <w:pPr>
-        <w:ind w:firstLine="708"/>
-        <w:jc w:val="both"/>
-      </w:pPr>
-      <w:r>
-        <w:t>En cuanto a la infraestructura física, necesitaremos una inversión de 800€/mes para un local físico en Madrid.</w:t>
-      </w:r>
-    </w:p>
-    <w:p>
-      <w:pPr>
-        <w:ind w:firstLine="708"/>
-        <w:jc w:val="both"/>
-      </w:pPr>
-      <w:r>
-        <w:t>Como costes iniciales de publicidad, contaremos con 20.000€, repartidos entre publicidad en redes, contratación de influencer y anuncios en principales cadenas de radio.</w:t>
-      </w:r>
-    </w:p>
-    <w:p>
-      <w:pPr>
-        <w:pStyle w:val="Ttulo3"/>
-      </w:pPr>
-      <w:bookmarkStart w:id="37" w:name="_Toc184841584"/>
-      <w:r>
-        <w:t xml:space="preserve">9.1.1.- </w:t>
-      </w:r>
-      <w:r>
-        <w:t>Inversión inicial</w:t>
-      </w:r>
-      <w:r>
-        <w:t xml:space="preserve"> </w:t>
-      </w:r>
-      <w:r>
-        <w:t>total</w:t>
-      </w:r>
-      <w:bookmarkEnd w:id="37"/>
+        <w:t>En este apartado nos centraremos en el precio para las empresas de nuestro catálogo, enfocando la atención en el primer mes gratuito de prueba</w:t>
+      </w:r>
+      <w:r>
+        <w:t xml:space="preserve"> y en el escalado de precio según la facturación mensual generada a través de la plataforma.</w:t>
+      </w:r>
+    </w:p>
+    <w:p>
+      <w:r>
+        <w:t>Precios cerrados de:</w:t>
+      </w:r>
+    </w:p>
+    <w:p>
+      <w:pPr>
+        <w:pStyle w:val="Prrafodelista"/>
+        <w:numPr>
+          <w:ilvl w:val="0"/>
+          <w:numId w:val="14"/>
+        </w:numPr>
+      </w:pPr>
+      <w:r>
+        <w:t>Hasta 500€ de facturación gracias a nuestra app: 10€/mes.</w:t>
+      </w:r>
+    </w:p>
+    <w:p>
+      <w:pPr>
+        <w:pStyle w:val="Prrafodelista"/>
+        <w:numPr>
+          <w:ilvl w:val="0"/>
+          <w:numId w:val="14"/>
+        </w:numPr>
+      </w:pPr>
+      <w:r>
+        <w:t>Entre 501€ y 1</w:t>
+      </w:r>
+      <w:r>
+        <w:t>.</w:t>
+      </w:r>
+      <w:r>
+        <w:t>000€: 20€/mes.</w:t>
+      </w:r>
+    </w:p>
+    <w:p>
+      <w:pPr>
+        <w:pStyle w:val="Prrafodelista"/>
+        <w:numPr>
+          <w:ilvl w:val="0"/>
+          <w:numId w:val="14"/>
+        </w:numPr>
+      </w:pPr>
+      <w:r>
+        <w:t>Más de 1</w:t>
+      </w:r>
+      <w:r>
+        <w:t>.</w:t>
+      </w:r>
+      <w:r>
+        <w:t>000€: 30€/mes (máximo).</w:t>
+      </w:r>
+    </w:p>
+    <w:p>
+      <w:r>
+        <w:t>También resaltaremos los planes de publicidad para destacar en los resultados de búsqueda de los clientes (coste adicional entre 15€ y 30€/mes dependiendo del alcance).</w:t>
+      </w:r>
+    </w:p>
+    <w:p>
+      <w:r>
+        <w:t>Para finalizar, daremos a conocer el plus sobre citas con urgencia, donde las empresas ganarán un incentivo extra por priorizar el servicio.</w:t>
+      </w:r>
+    </w:p>
+    <w:p>
+      <w:pPr>
+        <w:jc w:val="both"/>
+      </w:pPr>
+    </w:p>
+    <w:p>
+      <w:pPr>
+        <w:rPr>
+          <w:rFonts w:asciiTheme="majorHAnsi" w:eastAsiaTheme="majorEastAsia" w:hAnsiTheme="majorHAnsi" w:cstheme="majorBidi"/>
+          <w:color w:val="2F5496" w:themeColor="accent1" w:themeShade="BF"/>
+          <w:spacing w:val="-10"/>
+          <w:sz w:val="52"/>
+          <w:szCs w:val="52"/>
+        </w:rPr>
+      </w:pPr>
+      <w:r>
+        <w:br w:type="page"/>
+      </w:r>
+    </w:p>
+    <w:p>
+      <w:pPr>
+        <w:pStyle w:val="Ttulo2"/>
+      </w:pPr>
+      <w:bookmarkStart w:id="29" w:name="_Toc184918927"/>
+      <w:r>
+        <w:lastRenderedPageBreak/>
+        <w:t xml:space="preserve">7.3.- </w:t>
+      </w:r>
+      <w:r>
+        <w:t>Promoción</w:t>
+      </w:r>
+      <w:bookmarkEnd w:id="29"/>
     </w:p>
     <w:p/>
     <w:p>
@@ -10170,107 +9576,279 @@
       </w:pPr>
       <w:r>
         <w:tab/>
-        <w:t>Contemplando los precios dados anteriormente, teniendo en cuenta a los 4 empleados con sus equipos y accesos al ERP, además de la publicidad, hosting y local, estaríamos hablando de unos 60.418,5€ de inversión inicial.</w:t>
-      </w:r>
-    </w:p>
-    <w:p>
-      <w:pPr>
-        <w:jc w:val="both"/>
-      </w:pPr>
+        <w:t>Para la promoción de nuestra App, cubriremos varios sectores:</w:t>
+      </w:r>
+    </w:p>
+    <w:p>
+      <w:pPr>
+        <w:pStyle w:val="Prrafodelista"/>
+        <w:numPr>
+          <w:ilvl w:val="0"/>
+          <w:numId w:val="15"/>
+        </w:numPr>
+        <w:jc w:val="both"/>
+      </w:pPr>
+      <w:r>
+        <w:rPr>
+          <w:b/>
+        </w:rPr>
+        <w:t>Digital</w:t>
+      </w:r>
+      <w:r>
+        <w:t xml:space="preserve">: </w:t>
+      </w:r>
+    </w:p>
+    <w:p>
+      <w:pPr>
+        <w:pStyle w:val="Prrafodelista"/>
+        <w:jc w:val="both"/>
+      </w:pPr>
+    </w:p>
+    <w:p>
+      <w:pPr>
+        <w:pStyle w:val="Prrafodelista"/>
+        <w:numPr>
+          <w:ilvl w:val="0"/>
+          <w:numId w:val="17"/>
+        </w:numPr>
+        <w:jc w:val="both"/>
+      </w:pPr>
+      <w:r>
+        <w:t xml:space="preserve">Publicidad en redes sociales (Instagram, LinkedIn, TikTok) con segmentación por ubicación y margen de edad (entre 20 y 65 años). </w:t>
+      </w:r>
+    </w:p>
+    <w:p>
+      <w:pPr>
+        <w:pStyle w:val="Prrafodelista"/>
+        <w:ind w:left="1080"/>
+        <w:jc w:val="both"/>
+      </w:pPr>
+    </w:p>
+    <w:p>
+      <w:pPr>
+        <w:pStyle w:val="Prrafodelista"/>
+        <w:numPr>
+          <w:ilvl w:val="0"/>
+          <w:numId w:val="17"/>
+        </w:numPr>
+        <w:jc w:val="both"/>
+      </w:pPr>
+      <w:r>
+        <w:t>Contratar “Influencers” en sectores como bricolaje o empresas conocidas.</w:t>
+      </w:r>
+    </w:p>
+    <w:p>
+      <w:pPr>
+        <w:pStyle w:val="Prrafodelista"/>
+        <w:ind w:left="1080"/>
+        <w:jc w:val="both"/>
+      </w:pPr>
+    </w:p>
+    <w:p>
+      <w:pPr>
+        <w:pStyle w:val="Prrafodelista"/>
+        <w:numPr>
+          <w:ilvl w:val="0"/>
+          <w:numId w:val="17"/>
+        </w:numPr>
+        <w:jc w:val="both"/>
+      </w:pPr>
+      <w:r>
+        <w:t>Google Ads con palabras clave relacionadas con servicios como “Fontanería”, “Mecánica”, “Albañilería”, etc.</w:t>
+      </w:r>
+    </w:p>
+    <w:p>
+      <w:pPr>
+        <w:pStyle w:val="Prrafodelista"/>
+        <w:jc w:val="both"/>
+      </w:pPr>
+    </w:p>
+    <w:p>
+      <w:pPr>
+        <w:pStyle w:val="Prrafodelista"/>
+        <w:numPr>
+          <w:ilvl w:val="0"/>
+          <w:numId w:val="15"/>
+        </w:numPr>
+        <w:jc w:val="both"/>
+      </w:pPr>
+      <w:r>
+        <w:rPr>
+          <w:b/>
+        </w:rPr>
+        <w:t>Tradicional</w:t>
+      </w:r>
+      <w:r>
+        <w:t xml:space="preserve">: </w:t>
+      </w:r>
+    </w:p>
+    <w:p>
+      <w:pPr>
+        <w:pStyle w:val="Prrafodelista"/>
+      </w:pPr>
+    </w:p>
+    <w:p>
+      <w:pPr>
+        <w:pStyle w:val="Prrafodelista"/>
+        <w:numPr>
+          <w:ilvl w:val="0"/>
+          <w:numId w:val="16"/>
+        </w:numPr>
+        <w:jc w:val="both"/>
+      </w:pPr>
+      <w:r>
+        <w:t>Publicidad en folletos cubriendo áreas locales específicas por semana.</w:t>
+      </w:r>
+    </w:p>
+    <w:p>
+      <w:pPr>
+        <w:pStyle w:val="Prrafodelista"/>
+        <w:ind w:left="1080"/>
+        <w:jc w:val="both"/>
+      </w:pPr>
+    </w:p>
+    <w:p>
+      <w:pPr>
+        <w:pStyle w:val="Prrafodelista"/>
+        <w:numPr>
+          <w:ilvl w:val="0"/>
+          <w:numId w:val="16"/>
+        </w:numPr>
+        <w:jc w:val="both"/>
+      </w:pPr>
+      <w:r>
+        <w:t>Anuncios en principales cadenas de radio como “EuropaFM”, “Formula 30”, “40 Principales”. Puesto que estas cadenas son escuchadas en trayectos por autónomos o trabajadores en los principales tramos horarios (de 07:00h a 18:00h).</w:t>
+      </w:r>
+    </w:p>
+    <w:p>
+      <w:pPr>
+        <w:pStyle w:val="Prrafodelista"/>
+      </w:pPr>
+    </w:p>
+    <w:p>
+      <w:pPr>
+        <w:pStyle w:val="Prrafodelista"/>
+        <w:numPr>
+          <w:ilvl w:val="0"/>
+          <w:numId w:val="15"/>
+        </w:numPr>
+        <w:jc w:val="both"/>
+      </w:pPr>
+      <w:r>
+        <w:rPr>
+          <w:b/>
+        </w:rPr>
+        <w:t>Descuentos por referidos</w:t>
+      </w:r>
+      <w:r>
+        <w:t>:</w:t>
+      </w:r>
+    </w:p>
+    <w:p>
+      <w:pPr>
+        <w:pStyle w:val="Prrafodelista"/>
+        <w:jc w:val="both"/>
+      </w:pPr>
+    </w:p>
+    <w:p>
+      <w:pPr>
+        <w:pStyle w:val="Prrafodelista"/>
+        <w:numPr>
+          <w:ilvl w:val="0"/>
+          <w:numId w:val="16"/>
+        </w:numPr>
+        <w:jc w:val="both"/>
+      </w:pPr>
+      <w:r>
+        <w:t>Empresas que refieran a otras obtendrán descuentos en su suscripción durante 1 mes.</w:t>
+      </w:r>
+    </w:p>
+    <w:p>
+      <w:pPr>
+        <w:pStyle w:val="Prrafodelista"/>
+        <w:ind w:left="1080"/>
+        <w:jc w:val="both"/>
+      </w:pPr>
+    </w:p>
+    <w:p>
+      <w:pPr>
+        <w:pStyle w:val="Prrafodelista"/>
+        <w:numPr>
+          <w:ilvl w:val="0"/>
+          <w:numId w:val="16"/>
+        </w:numPr>
+        <w:jc w:val="both"/>
+      </w:pPr>
+      <w:r>
+        <w:t>Clientes que recomiendan la plataforma a nuevos usuarios obtendrán créditos para futuras citas (ahorro en precio de urgencia).</w:t>
+      </w:r>
+    </w:p>
+    <w:p>
+      <w:pPr>
+        <w:pStyle w:val="Prrafodelista"/>
+      </w:pPr>
+    </w:p>
+    <w:p>
+      <w:pPr>
+        <w:jc w:val="both"/>
+      </w:pPr>
+    </w:p>
+    <w:p>
+      <w:pPr>
+        <w:rPr>
+          <w:rFonts w:asciiTheme="majorHAnsi" w:eastAsiaTheme="majorEastAsia" w:hAnsiTheme="majorHAnsi" w:cstheme="majorBidi"/>
+          <w:color w:val="2F5496" w:themeColor="accent1" w:themeShade="BF"/>
+          <w:spacing w:val="-10"/>
+          <w:sz w:val="52"/>
+          <w:szCs w:val="52"/>
+        </w:rPr>
+      </w:pPr>
+      <w:r>
+        <w:br w:type="page"/>
+      </w:r>
+    </w:p>
+    <w:p>
+      <w:pPr>
+        <w:pStyle w:val="Ttulo2"/>
+      </w:pPr>
+      <w:bookmarkStart w:id="30" w:name="_Toc184918928"/>
+      <w:r>
+        <w:lastRenderedPageBreak/>
+        <w:t xml:space="preserve">7.4.- </w:t>
+      </w:r>
+      <w:r>
+        <w:t>Distribución</w:t>
+      </w:r>
+      <w:bookmarkEnd w:id="30"/>
     </w:p>
     <w:p/>
     <w:p>
-      <w:r>
-        <w:br w:type="page"/>
-      </w:r>
-    </w:p>
-    <w:p>
-      <w:pPr>
-        <w:pStyle w:val="Ttulo2"/>
-      </w:pPr>
-      <w:bookmarkStart w:id="38" w:name="_Toc184841585"/>
-      <w:r>
-        <w:lastRenderedPageBreak/>
-        <w:t xml:space="preserve">9.2.- </w:t>
-      </w:r>
-      <w:r>
-        <w:t>Financiación</w:t>
-      </w:r>
-      <w:bookmarkEnd w:id="38"/>
-    </w:p>
-    <w:p/>
-    <w:p>
       <w:pPr>
         <w:jc w:val="both"/>
       </w:pPr>
       <w:r>
         <w:tab/>
-        <w:t>Para la financiación de la empresa, necesitaremos apoyo tanto de inversores, como de ayudas nacionales y crowdfunding.</w:t>
-      </w:r>
-    </w:p>
-    <w:p>
-      <w:pPr>
-        <w:jc w:val="both"/>
-      </w:pPr>
-      <w:r>
-        <w:t xml:space="preserve">En cuanto a la financiación propia, con apoyo de los socios activos, contaríamos con el apoyo de entidades bancarias, puesto que somos jóvenes trabajadores con ingresos fijos y ninguna deuda. </w:t>
-      </w:r>
-    </w:p>
-    <w:p>
-      <w:pPr>
-        <w:jc w:val="both"/>
-      </w:pPr>
-      <w:r>
-        <w:t>Existen planes de financiación como la “Línea ICO” de la Caixa o los “Fondos Next Generation EU” para financiar inversiones en países afectados por la pandemia del COVID-19.</w:t>
-      </w:r>
-    </w:p>
-    <w:p>
-      <w:pPr>
-        <w:jc w:val="both"/>
-      </w:pPr>
-      <w:r>
-        <w:t xml:space="preserve">En cuanto a las opciones de financiación a nivel </w:t>
-      </w:r>
-      <w:r>
-        <w:t>e</w:t>
-      </w:r>
-      <w:r>
-        <w:t>uropeo, disponemos de “Startup Europe”, destinada a la digitalización de aplicaciones que faciliten la interacción entre empresas y clientes.</w:t>
-      </w:r>
-    </w:p>
-    <w:p>
-      <w:pPr>
-        <w:jc w:val="both"/>
-      </w:pPr>
-      <w:r>
-        <w:t>Adicionalmente, contaremos con la</w:t>
-      </w:r>
-      <w:r>
-        <w:t>s</w:t>
-      </w:r>
-      <w:r>
-        <w:t xml:space="preserve"> plataforma</w:t>
-      </w:r>
-      <w:r>
-        <w:t>s</w:t>
-      </w:r>
-      <w:r>
-        <w:t xml:space="preserve"> </w:t>
-      </w:r>
-      <w:r>
-        <w:t>“Kickstarter” y “Indiegogo”, para alojar el Crowdfunding de nuestro proyecto, permitiendo a personas de todo el mundo a participar con pequeñas donaciones.</w:t>
-      </w:r>
-    </w:p>
-    <w:p>
-      <w:pPr>
-        <w:jc w:val="both"/>
-        <w:rPr>
-          <w:rFonts w:ascii="Calibri" w:eastAsiaTheme="majorEastAsia" w:hAnsi="Calibri"/>
-          <w:color w:val="ED7D31" w:themeColor="accent2"/>
-          <w:sz w:val="28"/>
-          <w:szCs w:val="30"/>
-        </w:rPr>
-      </w:pPr>
+        <w:t>La distribución de nuestra plataforma será 100% digital, con soporte presencial en grandes ciudades como Madrid o Barcelona.</w:t>
+      </w:r>
+    </w:p>
+    <w:p>
+      <w:pPr>
+        <w:jc w:val="both"/>
+      </w:pPr>
+      <w:r>
+        <w:t>En el ámbito Online, podrán encontrar nuestr</w:t>
+      </w:r>
+      <w:r>
+        <w:t>a app versión móvil y nuestra página web, donde podrán realizar las mismas funciones que en la app.</w:t>
+      </w:r>
+    </w:p>
+    <w:p>
+      <w:pPr>
+        <w:jc w:val="both"/>
+      </w:pPr>
+      <w:r>
+        <w:t>También proporcionaremos boletines publicitarios para empresas mediante correo electrónico a modo de fidelización.</w:t>
+      </w:r>
       <w:r>
         <w:br w:type="page"/>
       </w:r>
@@ -10288,36 +9866,656 @@
           <w:szCs w:val="28"/>
         </w:rPr>
       </w:pPr>
-      <w:bookmarkStart w:id="39" w:name="_Toc184841586"/>
+      <w:bookmarkStart w:id="31" w:name="_Toc184918929"/>
+      <w:r>
+        <w:lastRenderedPageBreak/>
+        <w:t xml:space="preserve">8.- Plan de Producción (Práctica 2) </w:t>
+      </w:r>
+      <w:hyperlink w:anchor="indice" w:history="1">
+        <w:r>
+          <w:rPr>
+            <w:rStyle w:val="Hipervnculo"/>
+            <w:rFonts w:ascii="Calibri Light" w:hAnsi="Calibri Light" w:cs="Calibri Light"/>
+            <w:color w:val="A8D08D" w:themeColor="accent6" w:themeTint="99"/>
+            <w:sz w:val="28"/>
+            <w:szCs w:val="28"/>
+          </w:rPr>
+          <w:t>(↑)</w:t>
+        </w:r>
+        <w:bookmarkEnd w:id="31"/>
+      </w:hyperlink>
+    </w:p>
+    <w:p/>
+    <w:p>
+      <w:pPr>
+        <w:pStyle w:val="Ttulo2"/>
+      </w:pPr>
+      <w:bookmarkStart w:id="32" w:name="_Toc184918930"/>
+      <w:r>
+        <w:t xml:space="preserve">8.1.- </w:t>
+      </w:r>
+      <w:r>
+        <w:t>Necesidades Físicas</w:t>
+      </w:r>
+      <w:bookmarkEnd w:id="32"/>
+    </w:p>
+    <w:p/>
+    <w:p>
+      <w:pPr>
+        <w:jc w:val="both"/>
+      </w:pPr>
+      <w:r>
+        <w:tab/>
+        <w:t>Para garantizar el correcto funcionamiento de la empresa, necesitaremos una oficina en Madrid para gestionar las operaciones nacionales. Adicionalmente, se abrirán sucursales de atención al cliente en las localidades de nuestros socios (Huelva, Sevilla, Málaga).</w:t>
+      </w:r>
+    </w:p>
+    <w:p>
+      <w:pPr>
+        <w:jc w:val="both"/>
+      </w:pPr>
+      <w:r>
+        <w:t xml:space="preserve">Para alojar nuestra plataforma, necesitaremos servidores en la nube con capacidad para manejar altas demandas de tráfico, </w:t>
+      </w:r>
+      <w:r>
+        <w:t>además</w:t>
+      </w:r>
+      <w:r>
+        <w:t xml:space="preserve"> del desarrollo y mantenimiento de la app y la página web.</w:t>
+      </w:r>
+    </w:p>
+    <w:p>
+      <w:pPr>
+        <w:jc w:val="both"/>
+      </w:pPr>
+      <w:r>
+        <w:t>Necesitaremos equipamiento informático para la oficina principal y para los empleados iniciales (4 contemplados), incluidos ERP y CRM.</w:t>
+      </w:r>
+    </w:p>
+    <w:p>
+      <w:pPr>
+        <w:jc w:val="both"/>
+      </w:pPr>
+    </w:p>
+    <w:p>
+      <w:pPr>
+        <w:pStyle w:val="Ttulo2"/>
+      </w:pPr>
+      <w:bookmarkStart w:id="33" w:name="_Toc184918931"/>
+      <w:r>
+        <w:t xml:space="preserve">8.2.- </w:t>
+      </w:r>
+      <w:r>
+        <w:t>Producción</w:t>
+      </w:r>
+      <w:bookmarkEnd w:id="33"/>
+    </w:p>
+    <w:p/>
+    <w:p>
+      <w:pPr>
+        <w:jc w:val="both"/>
+      </w:pPr>
+      <w:r>
+        <w:tab/>
+        <w:t>Como único requisito por parte de producción, sería el desarrollo y mantenimiento continuo de la app móvil y la plataforma web, integrando pasarelas de pago seguras como PayPal.</w:t>
+      </w:r>
+      <w:r>
+        <w:br w:type="page"/>
+      </w:r>
+    </w:p>
+    <w:p>
+      <w:pPr>
+        <w:pStyle w:val="Ttulo"/>
+        <w:jc w:val="both"/>
+        <w:outlineLvl w:val="0"/>
+        <w:rPr>
+          <w:rStyle w:val="Hipervnculo"/>
+          <w:rFonts w:ascii="Calibri Light" w:hAnsi="Calibri Light" w:cs="Calibri Light"/>
+          <w:color w:val="A8D08D" w:themeColor="accent6" w:themeTint="99"/>
+          <w:sz w:val="28"/>
+          <w:szCs w:val="28"/>
+        </w:rPr>
+      </w:pPr>
+      <w:bookmarkStart w:id="34" w:name="_Toc184918932"/>
+      <w:r>
+        <w:rPr>
+          <w:sz w:val="48"/>
+          <w:szCs w:val="48"/>
+        </w:rPr>
+        <w:lastRenderedPageBreak/>
+        <w:t>9.- Plan Económico y Financiero (Práctica 2)</w:t>
+      </w:r>
+      <w:r>
+        <w:t xml:space="preserve"> </w:t>
+      </w:r>
+      <w:hyperlink w:anchor="indice" w:history="1">
+        <w:r>
+          <w:rPr>
+            <w:rStyle w:val="Hipervnculo"/>
+            <w:rFonts w:ascii="Calibri Light" w:hAnsi="Calibri Light" w:cs="Calibri Light"/>
+            <w:color w:val="A8D08D" w:themeColor="accent6" w:themeTint="99"/>
+            <w:sz w:val="28"/>
+            <w:szCs w:val="28"/>
+          </w:rPr>
+          <w:t>(↑)</w:t>
+        </w:r>
+        <w:bookmarkEnd w:id="34"/>
+      </w:hyperlink>
+    </w:p>
+    <w:p/>
+    <w:p>
+      <w:pPr>
+        <w:pStyle w:val="Ttulo2"/>
+      </w:pPr>
+      <w:bookmarkStart w:id="35" w:name="_Toc184918933"/>
+      <w:r>
+        <w:t xml:space="preserve">9.1.- </w:t>
+      </w:r>
+      <w:r>
+        <w:t>Coste</w:t>
+      </w:r>
+      <w:bookmarkEnd w:id="35"/>
+    </w:p>
+    <w:p/>
+    <w:p>
+      <w:pPr>
+        <w:jc w:val="both"/>
+      </w:pPr>
+      <w:r>
+        <w:tab/>
+        <w:t>Para desarrollar la App móvil y la plataforma web, necesitaremos una inversión de aproximadamente 25.000€, ya que la complejidad de la misma es elevada, puesto que debe implementar calendarios coordinados entre perfiles de usuario a nivel de empresa y de cliente, además de integración de plataformas de pago como PayPal.</w:t>
+      </w:r>
+    </w:p>
+    <w:p>
+      <w:pPr>
+        <w:jc w:val="both"/>
+      </w:pPr>
+      <w:r>
+        <w:t>También debemos contemplar que el desarrollo de la misma podría costar mucho más, pero como desarrolladores multiplataforma, podremos participar activamente en la creación de la app.</w:t>
+      </w:r>
+    </w:p>
+    <w:p>
+      <w:pPr>
+        <w:jc w:val="both"/>
+      </w:pPr>
+      <w:r>
+        <w:t xml:space="preserve">Debemos contemplar el coste </w:t>
+      </w:r>
+      <w:bookmarkStart w:id="36" w:name="_GoBack"/>
+      <w:bookmarkEnd w:id="36"/>
+      <w:r>
+        <w:t>de licencias como ERP y CRM, en este caso, pondremos de ejemplo a Odoo, con un precio de entre 11,90€ y 17,90€ por usuario.</w:t>
+      </w:r>
+    </w:p>
+    <w:p>
+      <w:pPr>
+        <w:ind w:firstLine="708"/>
+        <w:jc w:val="both"/>
+      </w:pPr>
+      <w:r>
+        <w:t xml:space="preserve">Para los servidores locales, dispondremos de </w:t>
+      </w:r>
+      <w:r>
+        <w:t xml:space="preserve">3 </w:t>
+      </w:r>
+      <w:r>
+        <w:t>“HPE ProLiant DL380 Gen10 Intel Xeon Silver 4210R”, con un precio de 4.838,97€</w:t>
+      </w:r>
+      <w:r>
+        <w:t xml:space="preserve"> cada uno.</w:t>
+      </w:r>
+    </w:p>
+    <w:p>
+      <w:pPr>
+        <w:ind w:firstLine="708"/>
+        <w:jc w:val="both"/>
+      </w:pPr>
+      <w:r>
+        <w:t>Para el Hosting de la plataforma web, contrataremos, inicialmente, con Cloud Hosting de “Hostinger”, con un precio de 29,99€/Mes, proporcionando adicionalmente almacenamiento en la nube mediante un plan de 48 meses.</w:t>
+      </w:r>
+    </w:p>
+    <w:p>
+      <w:pPr>
+        <w:ind w:firstLine="708"/>
+        <w:jc w:val="both"/>
+      </w:pPr>
+      <w:r>
+        <w:t>En cuanto a la infraestructura física, necesitaremos una inversión de 800€/mes para un local físico en Madrid.</w:t>
+      </w:r>
+    </w:p>
+    <w:p>
+      <w:pPr>
+        <w:ind w:firstLine="708"/>
+        <w:jc w:val="both"/>
+      </w:pPr>
+      <w:r>
+        <w:t>Como costes iniciales de publicidad, contaremos con 20.000€, repartidos entre publicidad en redes, contratación de influencer y anuncios en principales cadenas de radio.</w:t>
+      </w:r>
+    </w:p>
+    <w:p>
+      <w:pPr>
+        <w:pStyle w:val="Ttulo3"/>
+      </w:pPr>
+      <w:bookmarkStart w:id="37" w:name="_Toc184918934"/>
+      <w:r>
+        <w:t xml:space="preserve">9.1.1.- </w:t>
+      </w:r>
+      <w:r>
+        <w:t>Inversión inicial</w:t>
+      </w:r>
+      <w:r>
+        <w:t xml:space="preserve"> </w:t>
+      </w:r>
+      <w:r>
+        <w:t>total</w:t>
+      </w:r>
+      <w:bookmarkEnd w:id="37"/>
+    </w:p>
+    <w:p/>
+    <w:p>
+      <w:pPr>
+        <w:jc w:val="both"/>
+      </w:pPr>
+      <w:r>
+        <w:tab/>
+        <w:t>Contemplando los precios dados anteriormente, teniendo en cuenta a los 4 empleados con sus equipos y accesos al ERP, además de la publicidad, hosting y local, estaríamos hablando de unos 60.418,5€ de inversión inicial</w:t>
+      </w:r>
+      <w:r>
+        <w:t xml:space="preserve"> en el primer mes</w:t>
+      </w:r>
+      <w:r>
+        <w:t>.</w:t>
+      </w:r>
+    </w:p>
+    <w:p>
+      <w:pPr>
+        <w:jc w:val="both"/>
+      </w:pPr>
+    </w:p>
+    <w:p/>
+    <w:p>
+      <w:r>
+        <w:br w:type="page"/>
+      </w:r>
+    </w:p>
+    <w:p>
+      <w:pPr>
+        <w:pStyle w:val="Ttulo2"/>
+      </w:pPr>
+      <w:bookmarkStart w:id="38" w:name="_Toc184918935"/>
+      <w:r>
+        <w:lastRenderedPageBreak/>
+        <w:t xml:space="preserve">9.2.- </w:t>
+      </w:r>
+      <w:r>
+        <w:t>Financiación</w:t>
+      </w:r>
+      <w:bookmarkEnd w:id="38"/>
+    </w:p>
+    <w:p/>
+    <w:p>
+      <w:pPr>
+        <w:jc w:val="both"/>
+      </w:pPr>
+      <w:r>
+        <w:tab/>
+        <w:t>Para la financiación de la empresa, necesitaremos apoyo tanto de inversores, como de ayudas nacionales y crowdfunding.</w:t>
+      </w:r>
+    </w:p>
+    <w:p>
+      <w:pPr>
+        <w:jc w:val="both"/>
+      </w:pPr>
+      <w:r>
+        <w:t xml:space="preserve">En cuanto a la financiación propia, con apoyo de los socios activos, contaríamos con el apoyo de entidades bancarias, puesto que somos jóvenes trabajadores con ingresos fijos y ninguna deuda. </w:t>
+      </w:r>
+    </w:p>
+    <w:p>
+      <w:pPr>
+        <w:jc w:val="both"/>
+      </w:pPr>
+      <w:r>
+        <w:t>Existen planes de financiación como la “Línea ICO” de la Caixa o los “Fondos Next Generation EU” para financiar inversiones en países afectados por la pandemia del COVID-19.</w:t>
+      </w:r>
+    </w:p>
+    <w:p>
+      <w:pPr>
+        <w:jc w:val="both"/>
+      </w:pPr>
+      <w:r>
+        <w:t xml:space="preserve">En cuanto a las opciones de financiación a nivel </w:t>
+      </w:r>
+      <w:r>
+        <w:t>e</w:t>
+      </w:r>
+      <w:r>
+        <w:t>uropeo, disponemos de “Startup Europe”, destinada a la digitalización de aplicaciones que faciliten la interacción entre empresas y clientes.</w:t>
+      </w:r>
+    </w:p>
+    <w:p>
+      <w:pPr>
+        <w:jc w:val="both"/>
+      </w:pPr>
+      <w:r>
+        <w:t>Adicionalmente, contaremos con la</w:t>
+      </w:r>
+      <w:r>
+        <w:t>s</w:t>
+      </w:r>
+      <w:r>
+        <w:t xml:space="preserve"> plataforma</w:t>
+      </w:r>
+      <w:r>
+        <w:t>s</w:t>
+      </w:r>
+      <w:r>
+        <w:t xml:space="preserve"> </w:t>
+      </w:r>
+      <w:r>
+        <w:t>“Kickstarter” y “Indiegogo”, para alojar el Crowdfunding de nuestro proyecto, permitiendo a personas de todo el mundo a participar con pequeñas donaciones.</w:t>
+      </w:r>
+    </w:p>
+    <w:p>
+      <w:pPr>
+        <w:jc w:val="both"/>
+        <w:rPr>
+          <w:rFonts w:ascii="Calibri" w:eastAsiaTheme="majorEastAsia" w:hAnsi="Calibri"/>
+          <w:color w:val="ED7D31" w:themeColor="accent2"/>
+          <w:sz w:val="28"/>
+          <w:szCs w:val="30"/>
+        </w:rPr>
+      </w:pPr>
+      <w:r>
+        <w:br w:type="page"/>
+      </w:r>
+    </w:p>
+    <w:p>
+      <w:pPr>
+        <w:pStyle w:val="Ttulo"/>
+        <w:jc w:val="both"/>
+        <w:outlineLvl w:val="0"/>
+        <w:rPr>
+          <w:rStyle w:val="Hipervnculo"/>
+          <w:rFonts w:ascii="Calibri Light" w:hAnsi="Calibri Light" w:cs="Calibri Light"/>
+          <w:color w:val="A8D08D" w:themeColor="accent6" w:themeTint="99"/>
+          <w:sz w:val="28"/>
+          <w:szCs w:val="28"/>
+        </w:rPr>
+      </w:pPr>
+      <w:bookmarkStart w:id="39" w:name="_Toc184918936"/>
       <w:r>
         <w:rPr>
           <w:szCs w:val="48"/>
         </w:rPr>
         <w:lastRenderedPageBreak/>
-        <w:t>10</w:t>
-      </w:r>
-      <w:r>
-        <w:rPr>
-          <w:szCs w:val="48"/>
-        </w:rPr>
-        <w:t xml:space="preserve">.- Plan </w:t>
-      </w:r>
-      <w:r>
-        <w:rPr>
-          <w:szCs w:val="48"/>
-        </w:rPr>
-        <w:t>de RRHH</w:t>
-      </w:r>
-      <w:r>
-        <w:rPr>
-          <w:szCs w:val="48"/>
-        </w:rPr>
-        <w:t xml:space="preserve"> (Práctica 2)</w:t>
+        <w:t>10.- Plan de RRHH (Práctica 2)</w:t>
       </w:r>
       <w:r>
         <w:rPr>
           <w:sz w:val="56"/>
         </w:rPr>
+        <w:t xml:space="preserve"> </w:t>
+      </w:r>
+      <w:hyperlink w:anchor="indice" w:history="1">
+        <w:r>
+          <w:rPr>
+            <w:rStyle w:val="Hipervnculo"/>
+            <w:rFonts w:ascii="Calibri Light" w:hAnsi="Calibri Light" w:cs="Calibri Light"/>
+            <w:color w:val="A8D08D" w:themeColor="accent6" w:themeTint="99"/>
+            <w:sz w:val="28"/>
+            <w:szCs w:val="28"/>
+          </w:rPr>
+          <w:t>(↑)</w:t>
+        </w:r>
+        <w:bookmarkEnd w:id="39"/>
+      </w:hyperlink>
+    </w:p>
+    <w:p/>
+    <w:p>
+      <w:pPr>
+        <w:jc w:val="both"/>
+      </w:pPr>
+      <w:r>
+        <w:tab/>
+        <w:t xml:space="preserve">Para llevar a buen puerto a nuestra empresa, necesitaremos personal especializado en los diferentes ámbitos que abarca la misma, desde el desarrollo de la app/web hasta </w:t>
+      </w:r>
+      <w:r>
+        <w:t>personal encargado de gestionar la empresa.</w:t>
+      </w:r>
+    </w:p>
+    <w:p>
+      <w:pPr>
+        <w:jc w:val="both"/>
+      </w:pPr>
+      <w:r>
+        <w:t>Los puestos a cubrir serán los siguientes:</w:t>
+      </w:r>
+    </w:p>
+    <w:p>
+      <w:pPr>
+        <w:pStyle w:val="Prrafodelista"/>
+        <w:numPr>
+          <w:ilvl w:val="0"/>
+          <w:numId w:val="18"/>
+        </w:numPr>
+        <w:jc w:val="both"/>
+      </w:pPr>
+      <w:r>
+        <w:rPr>
+          <w:b/>
+        </w:rPr>
+        <w:t>CEO</w:t>
+      </w:r>
+      <w:r>
+        <w:t>: Gestión y supervisión general</w:t>
+      </w:r>
+    </w:p>
+    <w:p>
+      <w:pPr>
+        <w:pStyle w:val="Prrafodelista"/>
+        <w:numPr>
+          <w:ilvl w:val="0"/>
+          <w:numId w:val="18"/>
+        </w:numPr>
+        <w:jc w:val="both"/>
+      </w:pPr>
+      <w:r>
+        <w:rPr>
+          <w:b/>
+        </w:rPr>
+        <w:t>Desarrolladores Web/App</w:t>
+      </w:r>
+      <w:r>
+        <w:t>: Encargados de desarrollar, implementar y mantener las plataformas online.</w:t>
+      </w:r>
+    </w:p>
+    <w:p>
+      <w:pPr>
+        <w:pStyle w:val="Prrafodelista"/>
+        <w:numPr>
+          <w:ilvl w:val="0"/>
+          <w:numId w:val="18"/>
+        </w:numPr>
+        <w:jc w:val="both"/>
+      </w:pPr>
+      <w:r>
+        <w:rPr>
+          <w:b/>
+        </w:rPr>
+        <w:t>Responsable de Marketing</w:t>
+      </w:r>
+      <w:r>
+        <w:t>: Encargado de diseñar estrategias publicitarias y gestionar las redes sociales.</w:t>
+      </w:r>
+    </w:p>
+    <w:p>
+      <w:pPr>
+        <w:pStyle w:val="Prrafodelista"/>
+        <w:numPr>
+          <w:ilvl w:val="0"/>
+          <w:numId w:val="18"/>
+        </w:numPr>
+        <w:jc w:val="both"/>
+      </w:pPr>
+      <w:r>
+        <w:rPr>
+          <w:b/>
+        </w:rPr>
+        <w:t>Atención al cliente</w:t>
+      </w:r>
+      <w:r>
+        <w:t>: Encargados de resolución de problemas, gestión de cuentas y formación de usuarios.</w:t>
+      </w:r>
+    </w:p>
+    <w:p>
+      <w:pPr>
+        <w:pStyle w:val="Prrafodelista"/>
+        <w:numPr>
+          <w:ilvl w:val="0"/>
+          <w:numId w:val="18"/>
+        </w:numPr>
+        <w:jc w:val="both"/>
+      </w:pPr>
+      <w:r>
+        <w:rPr>
+          <w:b/>
+        </w:rPr>
+        <w:t>Comercial</w:t>
+      </w:r>
+      <w:r>
+        <w:t>: Encargado de contactar con empresas y clientes para ofrecer formar parte de nuestro catálogo. Ofrecerá un estudio personalizado de proyección de ingresos en los primeros 3 meses en función de la información recabada.</w:t>
+      </w:r>
+      <w:r>
+        <w:br w:type="page"/>
+      </w:r>
+    </w:p>
+    <w:p>
+      <w:pPr>
+        <w:pStyle w:val="Ttulo"/>
+        <w:jc w:val="both"/>
+        <w:outlineLvl w:val="0"/>
+      </w:pPr>
+      <w:bookmarkStart w:id="40" w:name="_Toc184918937"/>
+      <w:r>
+        <w:lastRenderedPageBreak/>
+        <w:t>11</w:t>
+      </w:r>
+      <w:r>
+        <w:t xml:space="preserve">.- Valoración Personal </w:t>
+      </w:r>
+      <w:hyperlink w:anchor="indice" w:history="1">
+        <w:r>
+          <w:rPr>
+            <w:rStyle w:val="Hipervnculo"/>
+            <w:rFonts w:ascii="Calibri Light" w:hAnsi="Calibri Light" w:cs="Calibri Light"/>
+            <w:color w:val="A8D08D" w:themeColor="accent6" w:themeTint="99"/>
+            <w:sz w:val="28"/>
+            <w:szCs w:val="28"/>
+          </w:rPr>
+          <w:t>(↑)</w:t>
+        </w:r>
+        <w:bookmarkEnd w:id="40"/>
+      </w:hyperlink>
+    </w:p>
+    <w:p>
+      <w:pPr>
+        <w:jc w:val="both"/>
+      </w:pPr>
+      <w:r>
+        <w:tab/>
+      </w:r>
+    </w:p>
+    <w:p>
+      <w:pPr>
+        <w:jc w:val="both"/>
+      </w:pPr>
+      <w:r>
+        <w:tab/>
+        <w:t xml:space="preserve">La realización de esta práctica me ha </w:t>
+      </w:r>
+      <w:r>
+        <w:t>permitido profundizar en el proceso previo a tener en cuenta a la hora de crear una empresa, pues no son pocos los pasos a seguir para tener una idea aproximada para conseguir orientar nuestro proyecto de manera correcta.</w:t>
+      </w:r>
+    </w:p>
+    <w:p>
+      <w:pPr>
+        <w:jc w:val="both"/>
+      </w:pPr>
+      <w:r>
+        <w:t>En particular, me llama la atención el proyecto de marketing para captar la atención de los clientes, ya que parece sencillo, pero lleva un trabajo detrás que requiere contactos, una gran inversión y conocer la forma de pensar de la población a la que va orientado nuestro servicio.</w:t>
+      </w:r>
+    </w:p>
+    <w:p>
+      <w:pPr>
+        <w:jc w:val="both"/>
+      </w:pPr>
+      <w:r>
+        <w:t>En cuanto al plan económico, es tedioso tener que buscar en diferentes páginas que no te ofrecen un presupuesto sin tener que registrarte o realizar procesos que conlleven contactar directamente con alguna entidad. Claramente delegaría esta función a alguien con más experiencia y contactos.</w:t>
+      </w:r>
+    </w:p>
+    <w:p>
+      <w:pPr>
+        <w:jc w:val="both"/>
+      </w:pPr>
+      <w:r>
+        <w:t>El plan financiero parece atractivo, puesto que hay innumerables opciones de financiación disponibles tanto a nivel europeo como a nivel nacional y para PYMES, sin embargo, no todo es tan bonito como parece, puesto que las condiciones de financiación son bastante estrictas. Esto marca un paso fundamental que es conocer la rentabilidad del negocio con bastante profundidad antes de pedir financiación, ya que puede que salga mal y te veas endeudado.</w:t>
+      </w:r>
+    </w:p>
+    <w:p>
+      <w:pPr>
+        <w:jc w:val="both"/>
+      </w:pPr>
+    </w:p>
+    <w:p>
+      <w:pPr>
+        <w:ind w:firstLine="708"/>
+        <w:jc w:val="both"/>
+      </w:pPr>
+      <w:r>
+        <w:t>En resumen, parece un proceso sencillo el crear una empresa desde cero, a priori puede resultar atractiva la idea de emprender, sin embargo, la mente del emprendedor tiene que estar hecha de otra pasta, siendo analítica, objetiva, precisa y calculadora.</w:t>
+      </w:r>
+    </w:p>
+    <w:p>
+      <w:pPr>
+        <w:jc w:val="both"/>
+      </w:pPr>
+    </w:p>
+    <w:p>
+      <w:pPr>
+        <w:jc w:val="both"/>
+        <w:rPr>
+          <w:rFonts w:asciiTheme="majorHAnsi" w:eastAsiaTheme="majorEastAsia" w:hAnsiTheme="majorHAnsi" w:cstheme="majorBidi"/>
+          <w:color w:val="2F5496" w:themeColor="accent1" w:themeShade="BF"/>
+          <w:spacing w:val="-10"/>
+          <w:sz w:val="52"/>
+          <w:szCs w:val="52"/>
+        </w:rPr>
+      </w:pPr>
+      <w:r>
+        <w:br w:type="page"/>
+      </w:r>
+    </w:p>
+    <w:p>
+      <w:pPr>
+        <w:pStyle w:val="Ttulo"/>
+        <w:jc w:val="both"/>
+        <w:outlineLvl w:val="0"/>
+      </w:pPr>
+      <w:bookmarkStart w:id="41" w:name="_Toc184918938"/>
+      <w:r>
+        <w:lastRenderedPageBreak/>
+        <w:t>12</w:t>
+      </w:r>
+      <w:r>
+        <w:t>.-</w:t>
+      </w:r>
+      <w:r>
+        <w:t xml:space="preserve"> </w:t>
+      </w:r>
+      <w:r>
+        <w:t>Bibliografía</w:t>
+      </w:r>
+      <w:bookmarkEnd w:id="20"/>
+      <w:r>
         <w:t xml:space="preserve"> </w:t>
       </w:r>
       <w:hyperlink w:anchor="indice" w:history="1">
@@ -10351,239 +10549,6 @@
           </w:rPr>
           <w:t>)</w:t>
         </w:r>
-        <w:bookmarkEnd w:id="39"/>
-      </w:hyperlink>
-    </w:p>
-    <w:p/>
-    <w:p>
-      <w:pPr>
-        <w:jc w:val="both"/>
-      </w:pPr>
-      <w:r>
-        <w:tab/>
-        <w:t xml:space="preserve">Para llevar a buen puerto a nuestra empresa, necesitaremos personal especializado en los diferentes ámbitos que abarca la misma, desde el desarrollo de la app/web hasta </w:t>
-      </w:r>
-      <w:r>
-        <w:t>personal encargado de gestionar la empresa.</w:t>
-      </w:r>
-    </w:p>
-    <w:p>
-      <w:pPr>
-        <w:jc w:val="both"/>
-      </w:pPr>
-      <w:r>
-        <w:t>Los puestos a cubrir serán los siguientes:</w:t>
-      </w:r>
-    </w:p>
-    <w:p>
-      <w:pPr>
-        <w:pStyle w:val="Prrafodelista"/>
-        <w:numPr>
-          <w:ilvl w:val="0"/>
-          <w:numId w:val="18"/>
-        </w:numPr>
-        <w:jc w:val="both"/>
-      </w:pPr>
-      <w:r>
-        <w:rPr>
-          <w:b/>
-        </w:rPr>
-        <w:t>CEO</w:t>
-      </w:r>
-      <w:r>
-        <w:t>: Gestión y supervisión general</w:t>
-      </w:r>
-    </w:p>
-    <w:p>
-      <w:pPr>
-        <w:pStyle w:val="Prrafodelista"/>
-        <w:numPr>
-          <w:ilvl w:val="0"/>
-          <w:numId w:val="18"/>
-        </w:numPr>
-        <w:jc w:val="both"/>
-      </w:pPr>
-      <w:r>
-        <w:rPr>
-          <w:b/>
-        </w:rPr>
-        <w:t>Desarrolladores Web/App</w:t>
-      </w:r>
-      <w:r>
-        <w:t>: Encargados de desarrollar, implementar y mantener las plataformas online.</w:t>
-      </w:r>
-    </w:p>
-    <w:p>
-      <w:pPr>
-        <w:pStyle w:val="Prrafodelista"/>
-        <w:numPr>
-          <w:ilvl w:val="0"/>
-          <w:numId w:val="18"/>
-        </w:numPr>
-        <w:jc w:val="both"/>
-      </w:pPr>
-      <w:r>
-        <w:rPr>
-          <w:b/>
-        </w:rPr>
-        <w:t>Responsable de Marketing</w:t>
-      </w:r>
-      <w:r>
-        <w:t>: Encargado de diseñar estrategias publicitarias y gestionar las redes sociales.</w:t>
-      </w:r>
-    </w:p>
-    <w:p>
-      <w:pPr>
-        <w:pStyle w:val="Prrafodelista"/>
-        <w:numPr>
-          <w:ilvl w:val="0"/>
-          <w:numId w:val="18"/>
-        </w:numPr>
-        <w:jc w:val="both"/>
-      </w:pPr>
-      <w:r>
-        <w:rPr>
-          <w:b/>
-        </w:rPr>
-        <w:t>Atención al cliente</w:t>
-      </w:r>
-      <w:r>
-        <w:t>: Encargados de resolución de problemas, gestión de cuentas y formación de usuarios.</w:t>
-      </w:r>
-    </w:p>
-    <w:p>
-      <w:pPr>
-        <w:pStyle w:val="Prrafodelista"/>
-        <w:numPr>
-          <w:ilvl w:val="0"/>
-          <w:numId w:val="18"/>
-        </w:numPr>
-        <w:jc w:val="both"/>
-      </w:pPr>
-      <w:r>
-        <w:rPr>
-          <w:b/>
-        </w:rPr>
-        <w:t>Comercial</w:t>
-      </w:r>
-      <w:r>
-        <w:t>: Encargado de contactar con empresas y clientes para ofrecer formar parte de nuestro catálogo. Ofrecerá un estudio personalizado de proyección de ingresos en los primeros 3 meses en función de la información recabada.</w:t>
-      </w:r>
-      <w:r>
-        <w:br w:type="page"/>
-      </w:r>
-    </w:p>
-    <w:p>
-      <w:pPr>
-        <w:pStyle w:val="Ttulo"/>
-        <w:jc w:val="both"/>
-        <w:outlineLvl w:val="0"/>
-      </w:pPr>
-      <w:bookmarkStart w:id="40" w:name="_Toc184841587"/>
-      <w:r>
-        <w:lastRenderedPageBreak/>
-        <w:t>11</w:t>
-      </w:r>
-      <w:r>
-        <w:t xml:space="preserve">.- Valoración Personal </w:t>
-      </w:r>
-      <w:hyperlink w:anchor="indice" w:history="1">
-        <w:r>
-          <w:rPr>
-            <w:rStyle w:val="Hipervnculo"/>
-            <w:rFonts w:ascii="Calibri Light" w:hAnsi="Calibri Light" w:cs="Calibri Light"/>
-            <w:color w:val="A8D08D" w:themeColor="accent6" w:themeTint="99"/>
-            <w:sz w:val="28"/>
-            <w:szCs w:val="28"/>
-          </w:rPr>
-          <w:t>(↑)</w:t>
-        </w:r>
-        <w:bookmarkEnd w:id="40"/>
-      </w:hyperlink>
-    </w:p>
-    <w:p>
-      <w:pPr>
-        <w:jc w:val="both"/>
-      </w:pPr>
-      <w:r>
-        <w:tab/>
-      </w:r>
-    </w:p>
-    <w:p>
-      <w:pPr>
-        <w:jc w:val="both"/>
-      </w:pPr>
-      <w:r>
-        <w:tab/>
-        <w:t>La realización de esta práctica me ha llevado a rescatar una antigua idea de negocio y a darme el impulso que necesitaba para estudiar a fondo la viabilidad de la misma.</w:t>
-      </w:r>
-    </w:p>
-    <w:p>
-      <w:pPr>
-        <w:jc w:val="both"/>
-      </w:pPr>
-      <w:r>
-        <w:t>Gracias a la herramienta DAFO he podido comprobar que existe la posibilidad de que la plataforma sea viable, aunque también debo adquirir más conocimiento para afrontar todas las necesidades que surgirán durante la creación de la misma.</w:t>
-      </w:r>
-    </w:p>
-    <w:p>
-      <w:pPr>
-        <w:jc w:val="both"/>
-      </w:pPr>
-      <w:r>
-        <w:t>Con la herramienta de Autodiagnóstico, he podido pararme a pensar en mis puntos fuertes y en los que necesito mejorar, aportándome un enfoque positivo ante la posibilidad de afrontar nuevos desafíos empresariales.</w:t>
-      </w:r>
-    </w:p>
-    <w:p>
-      <w:pPr>
-        <w:jc w:val="both"/>
-        <w:rPr>
-          <w:rFonts w:asciiTheme="majorHAnsi" w:eastAsiaTheme="majorEastAsia" w:hAnsiTheme="majorHAnsi" w:cstheme="majorBidi"/>
-          <w:color w:val="2F5496" w:themeColor="accent1" w:themeShade="BF"/>
-          <w:spacing w:val="-10"/>
-          <w:sz w:val="52"/>
-          <w:szCs w:val="52"/>
-        </w:rPr>
-      </w:pPr>
-      <w:r>
-        <w:br w:type="page"/>
-      </w:r>
-    </w:p>
-    <w:p>
-      <w:pPr>
-        <w:pStyle w:val="Ttulo"/>
-        <w:jc w:val="both"/>
-        <w:outlineLvl w:val="0"/>
-      </w:pPr>
-      <w:bookmarkStart w:id="41" w:name="_Toc184841588"/>
-      <w:r>
-        <w:lastRenderedPageBreak/>
-        <w:t>12</w:t>
-      </w:r>
-      <w:r>
-        <w:t>.-</w:t>
-      </w:r>
-      <w:r>
-        <w:t xml:space="preserve"> </w:t>
-      </w:r>
-      <w:r>
-        <w:t>Bibliografía</w:t>
-      </w:r>
-      <w:bookmarkEnd w:id="20"/>
-      <w:r>
-        <w:t xml:space="preserve"> </w:t>
-      </w:r>
-      <w:hyperlink w:anchor="indice" w:history="1">
-        <w:r>
-          <w:rPr>
-            <w:rStyle w:val="Hipervnculo"/>
-            <w:rFonts w:ascii="Calibri Light" w:hAnsi="Calibri Light" w:cs="Calibri Light"/>
-            <w:color w:val="A8D08D" w:themeColor="accent6" w:themeTint="99"/>
-            <w:sz w:val="28"/>
-            <w:szCs w:val="28"/>
-          </w:rPr>
-          <w:t>(↑)</w:t>
-        </w:r>
         <w:bookmarkEnd w:id="41"/>
       </w:hyperlink>
     </w:p>
@@ -10666,7 +10631,7 @@
           <w:iCs/>
           <w:szCs w:val="24"/>
         </w:rPr>
-        <w:t>1</w:t>
+        <w:t>2</w:t>
       </w:r>
       <w:r>
         <w:rPr>
@@ -10727,7 +10692,7 @@
             <w:rStyle w:val="Hipervnculo"/>
             <w:szCs w:val="24"/>
           </w:rPr>
-          <w:t>https://campustudium.com/pluginfile.php/2594/mod_resource/content/11/Tema%201%20-%20Iniciativa%20Emprendedora%20-%20Pr%C3%A1ctica.pdf</w:t>
+          <w:t>https://campustudium.com/pluginfile.php/2604/mod_resource/content/8/Tema%202%20-%20La%20empresa%20y%20su%20entorno%20-%20Pr%C3%A1ctica.pdf</w:t>
         </w:r>
       </w:hyperlink>
     </w:p>
@@ -10749,7 +10714,7 @@
         <w:rPr>
           <w:szCs w:val="24"/>
         </w:rPr>
-        <w:t>30</w:t>
+        <w:t>12</w:t>
       </w:r>
       <w:r>
         <w:rPr>
@@ -10761,7 +10726,13 @@
         <w:rPr>
           <w:szCs w:val="24"/>
         </w:rPr>
-        <w:t>10</w:t>
+        <w:t>1</w:t>
+      </w:r>
+      <w:r>
+        <w:rPr>
+          <w:szCs w:val="24"/>
+        </w:rPr>
+        <w:t>2</w:t>
       </w:r>
       <w:r>
         <w:rPr>
@@ -10793,14 +10764,546 @@
     </w:p>
     <w:p>
       <w:pPr>
+        <w:pStyle w:val="Prrafodelista"/>
+        <w:numPr>
+          <w:ilvl w:val="0"/>
+          <w:numId w:val="1"/>
+        </w:numPr>
+        <w:jc w:val="both"/>
         <w:rPr>
           <w:szCs w:val="24"/>
         </w:rPr>
       </w:pPr>
+      <w:r>
+        <w:rPr>
+          <w:i/>
+          <w:szCs w:val="24"/>
+        </w:rPr>
+        <w:t xml:space="preserve">Hostinger, </w:t>
+      </w:r>
+      <w:r>
+        <w:rPr>
+          <w:szCs w:val="24"/>
+        </w:rPr>
+        <w:t xml:space="preserve">Servicio de Hosting Web. Publicado en </w:t>
+      </w:r>
+      <w:hyperlink r:id="rId20" w:history="1">
+        <w:r>
+          <w:rPr>
+            <w:rStyle w:val="Hipervnculo"/>
+            <w:b/>
+            <w:szCs w:val="24"/>
+          </w:rPr>
+          <w:t>Hostinger</w:t>
+        </w:r>
+      </w:hyperlink>
+      <w:r>
+        <w:rPr>
+          <w:szCs w:val="24"/>
+        </w:rPr>
+        <w:t>.</w:t>
+      </w:r>
+    </w:p>
+    <w:p>
+      <w:pPr>
+        <w:pStyle w:val="Prrafodelista"/>
+        <w:jc w:val="both"/>
+        <w:rPr>
+          <w:szCs w:val="24"/>
+        </w:rPr>
+      </w:pPr>
+      <w:r>
+        <w:rPr>
+          <w:szCs w:val="24"/>
+        </w:rPr>
+        <w:t xml:space="preserve">Recuperado de: </w:t>
+      </w:r>
+      <w:hyperlink r:id="rId21" w:history="1">
+        <w:r>
+          <w:rPr>
+            <w:rStyle w:val="Hipervnculo"/>
+            <w:szCs w:val="24"/>
+          </w:rPr>
+          <w:t>https://www.hostinger.es/cloud-hosting</w:t>
+        </w:r>
+      </w:hyperlink>
+    </w:p>
+    <w:p>
+      <w:pPr>
+        <w:pStyle w:val="Prrafodelista"/>
+        <w:jc w:val="both"/>
+        <w:rPr>
+          <w:szCs w:val="24"/>
+        </w:rPr>
+      </w:pPr>
+      <w:r>
+        <w:rPr>
+          <w:szCs w:val="24"/>
+        </w:rPr>
+        <w:t>Último acceso (11/12/2024).</w:t>
+      </w:r>
+    </w:p>
+    <w:p>
+      <w:pPr>
+        <w:pStyle w:val="Prrafodelista"/>
+        <w:jc w:val="both"/>
+        <w:rPr>
+          <w:szCs w:val="24"/>
+        </w:rPr>
+      </w:pPr>
+    </w:p>
+    <w:p>
+      <w:pPr>
+        <w:pStyle w:val="Prrafodelista"/>
+        <w:numPr>
+          <w:ilvl w:val="0"/>
+          <w:numId w:val="1"/>
+        </w:numPr>
+        <w:jc w:val="both"/>
+        <w:rPr>
+          <w:szCs w:val="24"/>
+        </w:rPr>
+      </w:pPr>
+      <w:r>
+        <w:rPr>
+          <w:i/>
+          <w:szCs w:val="24"/>
+        </w:rPr>
+        <w:t xml:space="preserve">Estudioalfa, </w:t>
+      </w:r>
+      <w:r>
+        <w:rPr>
+          <w:szCs w:val="24"/>
+        </w:rPr>
+        <w:t xml:space="preserve">Noticias. Publicado en </w:t>
+      </w:r>
+      <w:hyperlink r:id="rId22" w:history="1">
+        <w:r>
+          <w:rPr>
+            <w:rStyle w:val="Hipervnculo"/>
+            <w:b/>
+            <w:szCs w:val="24"/>
+          </w:rPr>
+          <w:t>EstudioAlfa</w:t>
+        </w:r>
+      </w:hyperlink>
+      <w:r>
+        <w:rPr>
+          <w:szCs w:val="24"/>
+        </w:rPr>
+        <w:t>.</w:t>
+      </w:r>
+    </w:p>
+    <w:p>
+      <w:pPr>
+        <w:pStyle w:val="Prrafodelista"/>
+        <w:jc w:val="both"/>
+        <w:rPr>
+          <w:szCs w:val="24"/>
+        </w:rPr>
+      </w:pPr>
+      <w:r>
+        <w:rPr>
+          <w:szCs w:val="24"/>
+        </w:rPr>
+        <w:t>Recuperado:</w:t>
+      </w:r>
+    </w:p>
+    <w:p>
+      <w:pPr>
+        <w:pStyle w:val="Prrafodelista"/>
+        <w:jc w:val="both"/>
+        <w:rPr>
+          <w:szCs w:val="24"/>
+        </w:rPr>
+      </w:pPr>
+      <w:r>
+        <w:rPr>
+          <w:szCs w:val="24"/>
+        </w:rPr>
+        <w:t xml:space="preserve"> </w:t>
+      </w:r>
+      <w:hyperlink r:id="rId23" w:history="1">
+        <w:r>
+          <w:rPr>
+            <w:rStyle w:val="Hipervnculo"/>
+            <w:szCs w:val="24"/>
+          </w:rPr>
+          <w:t>https://estudioalfa.com/cuanto-cuesta-desarrollar-una-aplicacion-en-2023#:~:text=Dependiendo%20de%20la%20complejidad%20del,a%20partir%20de%2030.000%20%E2%82%AC</w:t>
+        </w:r>
+      </w:hyperlink>
+    </w:p>
+    <w:p>
+      <w:pPr>
+        <w:pStyle w:val="Prrafodelista"/>
+        <w:jc w:val="both"/>
+        <w:rPr>
+          <w:szCs w:val="24"/>
+        </w:rPr>
+      </w:pPr>
+      <w:r>
+        <w:rPr>
+          <w:szCs w:val="24"/>
+        </w:rPr>
+        <w:t>Último acceso (11/12/2024).</w:t>
+      </w:r>
+    </w:p>
+    <w:p>
+      <w:pPr>
+        <w:pStyle w:val="Prrafodelista"/>
+        <w:jc w:val="both"/>
+        <w:rPr>
+          <w:szCs w:val="24"/>
+        </w:rPr>
+      </w:pPr>
+    </w:p>
+    <w:p>
+      <w:pPr>
+        <w:pStyle w:val="Prrafodelista"/>
+        <w:numPr>
+          <w:ilvl w:val="0"/>
+          <w:numId w:val="1"/>
+        </w:numPr>
+        <w:jc w:val="both"/>
+        <w:rPr>
+          <w:szCs w:val="24"/>
+        </w:rPr>
+      </w:pPr>
+      <w:r>
+        <w:rPr>
+          <w:i/>
+          <w:szCs w:val="24"/>
+        </w:rPr>
+        <w:t xml:space="preserve">Habitissimo, </w:t>
+      </w:r>
+      <w:r>
+        <w:rPr>
+          <w:szCs w:val="24"/>
+        </w:rPr>
+        <w:t xml:space="preserve">Reformas y servicios para el hogar. Publicado en </w:t>
+      </w:r>
+      <w:hyperlink r:id="rId24" w:history="1">
+        <w:r>
+          <w:rPr>
+            <w:rStyle w:val="Hipervnculo"/>
+            <w:b/>
+            <w:szCs w:val="24"/>
+          </w:rPr>
+          <w:t>Habitissimo</w:t>
+        </w:r>
+      </w:hyperlink>
+      <w:r>
+        <w:rPr>
+          <w:szCs w:val="24"/>
+        </w:rPr>
+        <w:t>.</w:t>
+      </w:r>
+    </w:p>
+    <w:p>
+      <w:pPr>
+        <w:pStyle w:val="Prrafodelista"/>
+        <w:jc w:val="both"/>
+        <w:rPr>
+          <w:szCs w:val="24"/>
+        </w:rPr>
+      </w:pPr>
+      <w:r>
+        <w:rPr>
+          <w:szCs w:val="24"/>
+        </w:rPr>
+        <w:t xml:space="preserve">Recuperado: </w:t>
+      </w:r>
+      <w:hyperlink r:id="rId25" w:history="1">
+        <w:r>
+          <w:rPr>
+            <w:rStyle w:val="Hipervnculo"/>
+            <w:szCs w:val="24"/>
+          </w:rPr>
+          <w:t>https://www.habitissimo.es/empresas/reformas/</w:t>
+        </w:r>
+      </w:hyperlink>
+    </w:p>
+    <w:p>
+      <w:pPr>
+        <w:pStyle w:val="Prrafodelista"/>
+        <w:jc w:val="both"/>
+        <w:rPr>
+          <w:szCs w:val="24"/>
+        </w:rPr>
+      </w:pPr>
+      <w:r>
+        <w:rPr>
+          <w:szCs w:val="24"/>
+        </w:rPr>
+        <w:t>Último acceso (10/12/2024).</w:t>
+      </w:r>
+    </w:p>
+    <w:p>
+      <w:pPr>
+        <w:pStyle w:val="Prrafodelista"/>
+        <w:jc w:val="both"/>
+        <w:rPr>
+          <w:szCs w:val="24"/>
+        </w:rPr>
+      </w:pPr>
+    </w:p>
+    <w:p>
+      <w:pPr>
+        <w:pStyle w:val="Prrafodelista"/>
+        <w:numPr>
+          <w:ilvl w:val="0"/>
+          <w:numId w:val="1"/>
+        </w:numPr>
+        <w:jc w:val="both"/>
+        <w:rPr>
+          <w:szCs w:val="24"/>
+        </w:rPr>
+      </w:pPr>
+      <w:r>
+        <w:rPr>
+          <w:i/>
+          <w:szCs w:val="24"/>
+        </w:rPr>
+        <w:t xml:space="preserve">Cronoshare, </w:t>
+      </w:r>
+      <w:r>
+        <w:rPr>
+          <w:szCs w:val="24"/>
+        </w:rPr>
+        <w:t xml:space="preserve">Encuentra profesionales de confianza. Publicado en </w:t>
+      </w:r>
+      <w:hyperlink r:id="rId26" w:history="1">
+        <w:r>
+          <w:rPr>
+            <w:rStyle w:val="Hipervnculo"/>
+            <w:b/>
+            <w:szCs w:val="24"/>
+          </w:rPr>
+          <w:t>Cronoshare</w:t>
+        </w:r>
+      </w:hyperlink>
+      <w:r>
+        <w:rPr>
+          <w:szCs w:val="24"/>
+        </w:rPr>
+        <w:t>.</w:t>
+      </w:r>
+    </w:p>
+    <w:p>
+      <w:pPr>
+        <w:pStyle w:val="Prrafodelista"/>
+        <w:jc w:val="both"/>
+        <w:rPr>
+          <w:szCs w:val="24"/>
+        </w:rPr>
+      </w:pPr>
+      <w:r>
+        <w:rPr>
+          <w:szCs w:val="24"/>
+        </w:rPr>
+        <w:t xml:space="preserve">Recuperado: </w:t>
+      </w:r>
+      <w:hyperlink r:id="rId27" w:history="1">
+        <w:r>
+          <w:rPr>
+            <w:rStyle w:val="Hipervnculo"/>
+            <w:szCs w:val="24"/>
+          </w:rPr>
+          <w:t>https://www.cronoshare.com/</w:t>
+        </w:r>
+      </w:hyperlink>
+    </w:p>
+    <w:p>
+      <w:pPr>
+        <w:pStyle w:val="Prrafodelista"/>
+        <w:jc w:val="both"/>
+        <w:rPr>
+          <w:szCs w:val="24"/>
+        </w:rPr>
+      </w:pPr>
+      <w:r>
+        <w:rPr>
+          <w:szCs w:val="24"/>
+        </w:rPr>
+        <w:t>Último acceso (10/12/2024).</w:t>
+      </w:r>
+    </w:p>
+    <w:p>
+      <w:pPr>
+        <w:pStyle w:val="Prrafodelista"/>
+        <w:jc w:val="both"/>
+        <w:rPr>
+          <w:szCs w:val="24"/>
+        </w:rPr>
+      </w:pPr>
+    </w:p>
+    <w:p>
+      <w:pPr>
+        <w:pStyle w:val="Prrafodelista"/>
+        <w:numPr>
+          <w:ilvl w:val="0"/>
+          <w:numId w:val="1"/>
+        </w:numPr>
+        <w:jc w:val="both"/>
+        <w:rPr>
+          <w:szCs w:val="24"/>
+        </w:rPr>
+      </w:pPr>
+      <w:r>
+        <w:rPr>
+          <w:i/>
+          <w:szCs w:val="24"/>
+        </w:rPr>
+        <w:t xml:space="preserve">Houzz, </w:t>
+      </w:r>
+      <w:r>
+        <w:t xml:space="preserve">Servicios de arquitectura y diseño de hogares. Publicado en </w:t>
+      </w:r>
+      <w:hyperlink r:id="rId28" w:history="1">
+        <w:r>
+          <w:rPr>
+            <w:rStyle w:val="Hipervnculo"/>
+            <w:b/>
+          </w:rPr>
+          <w:t>Houzz</w:t>
+        </w:r>
+      </w:hyperlink>
+      <w:r>
+        <w:t>.</w:t>
+      </w:r>
+    </w:p>
+    <w:p>
+      <w:pPr>
+        <w:pStyle w:val="Prrafodelista"/>
+        <w:jc w:val="both"/>
+        <w:rPr>
+          <w:szCs w:val="24"/>
+        </w:rPr>
+      </w:pPr>
+      <w:r>
+        <w:rPr>
+          <w:szCs w:val="24"/>
+        </w:rPr>
+        <w:t xml:space="preserve">Recuperado: </w:t>
+      </w:r>
+      <w:hyperlink r:id="rId29" w:history="1">
+        <w:r>
+          <w:rPr>
+            <w:rStyle w:val="Hipervnculo"/>
+            <w:szCs w:val="24"/>
+          </w:rPr>
+          <w:t>https://www.houzz.es/</w:t>
+        </w:r>
+      </w:hyperlink>
+    </w:p>
+    <w:p>
+      <w:pPr>
+        <w:pStyle w:val="Prrafodelista"/>
+        <w:jc w:val="both"/>
+        <w:rPr>
+          <w:szCs w:val="24"/>
+        </w:rPr>
+      </w:pPr>
+      <w:r>
+        <w:rPr>
+          <w:szCs w:val="24"/>
+        </w:rPr>
+        <w:t>Último acceso (10/12/2024).</w:t>
+      </w:r>
+    </w:p>
+    <w:p>
+      <w:pPr>
+        <w:pStyle w:val="Prrafodelista"/>
+        <w:jc w:val="both"/>
+        <w:rPr>
+          <w:szCs w:val="24"/>
+        </w:rPr>
+      </w:pPr>
+    </w:p>
+    <w:p>
+      <w:pPr>
+        <w:pStyle w:val="Prrafodelista"/>
+        <w:numPr>
+          <w:ilvl w:val="0"/>
+          <w:numId w:val="1"/>
+        </w:numPr>
+        <w:jc w:val="both"/>
+        <w:rPr>
+          <w:szCs w:val="24"/>
+        </w:rPr>
+      </w:pPr>
+      <w:r>
+        <w:rPr>
+          <w:i/>
+          <w:szCs w:val="24"/>
+        </w:rPr>
+        <w:t xml:space="preserve">Idealista, </w:t>
+      </w:r>
+      <w:r>
+        <w:rPr>
+          <w:szCs w:val="24"/>
+        </w:rPr>
+        <w:t xml:space="preserve">Casas y pisos en alquiler y venta. Publicado en </w:t>
+      </w:r>
+      <w:hyperlink r:id="rId30" w:history="1">
+        <w:r>
+          <w:rPr>
+            <w:rStyle w:val="Hipervnculo"/>
+            <w:b/>
+            <w:szCs w:val="24"/>
+          </w:rPr>
+          <w:t>Idealista</w:t>
+        </w:r>
+      </w:hyperlink>
+      <w:r>
+        <w:rPr>
+          <w:szCs w:val="24"/>
+        </w:rPr>
+        <w:t>.</w:t>
+      </w:r>
+    </w:p>
+    <w:p>
+      <w:pPr>
+        <w:pStyle w:val="Prrafodelista"/>
+        <w:jc w:val="both"/>
+        <w:rPr>
+          <w:szCs w:val="24"/>
+        </w:rPr>
+      </w:pPr>
+      <w:r>
+        <w:rPr>
+          <w:szCs w:val="24"/>
+        </w:rPr>
+        <w:t xml:space="preserve">Recuperado: </w:t>
+      </w:r>
+      <w:hyperlink r:id="rId31" w:history="1">
+        <w:r>
+          <w:rPr>
+            <w:rStyle w:val="Hipervnculo"/>
+            <w:szCs w:val="24"/>
+          </w:rPr>
+          <w:t>https://www.idealista.com/inmueble/106769510/</w:t>
+        </w:r>
+      </w:hyperlink>
+    </w:p>
+    <w:p>
+      <w:pPr>
+        <w:pStyle w:val="Prrafodelista"/>
+        <w:jc w:val="both"/>
+        <w:rPr>
+          <w:szCs w:val="24"/>
+        </w:rPr>
+      </w:pPr>
+      <w:r>
+        <w:rPr>
+          <w:szCs w:val="24"/>
+        </w:rPr>
+        <w:t>Último acceso (10/11/2024).</w:t>
+      </w:r>
     </w:p>
     <w:sectPr>
-      <w:headerReference w:type="default" r:id="rId20"/>
-      <w:footerReference w:type="default" r:id="rId21"/>
+      <w:headerReference w:type="default" r:id="rId32"/>
+      <w:footerReference w:type="default" r:id="rId33"/>
       <w:pgSz w:w="11906" w:h="16838"/>
       <w:pgMar w:top="1417" w:right="1701" w:bottom="1417" w:left="1701" w:header="708" w:footer="708" w:gutter="0"/>
       <w:pgNumType w:start="1"/>
@@ -13501,7 +14004,6 @@
   <w:style w:type="character" w:default="1" w:styleId="Fuentedeprrafopredeter">
     <w:name w:val="Default Paragraph Font"/>
     <w:uiPriority w:val="1"/>
-    <w:semiHidden/>
     <w:unhideWhenUsed/>
   </w:style>
   <w:style w:type="table" w:default="1" w:styleId="Tablanormal">
@@ -14358,6 +14860,7 @@
     <w:rsid w:val="002B64E5"/>
     <w:rsid w:val="00363D10"/>
     <w:rsid w:val="00417905"/>
+    <w:rsid w:val="0055407A"/>
     <w:rsid w:val="005F4223"/>
     <w:rsid w:val="00607836"/>
     <w:rsid w:val="00676F4F"/>
@@ -15180,7 +15683,7 @@
 </file>
 
 <file path=customXml/itemProps2.xml><?xml version="1.0" encoding="utf-8"?>
-<ds:datastoreItem xmlns:ds="http://schemas.openxmlformats.org/officeDocument/2006/customXml" ds:itemID="{6E6F59CC-CEEB-40F0-96D1-FD45BD2574C8}">
+<ds:datastoreItem xmlns:ds="http://schemas.openxmlformats.org/officeDocument/2006/customXml" ds:itemID="{01A47A15-B063-4390-A4A1-B90EBBA2C9D8}">
   <ds:schemaRefs>
     <ds:schemaRef ds:uri="http://schemas.openxmlformats.org/officeDocument/2006/bibliography"/>
   </ds:schemaRefs>

</xml_diff>